<commit_message>
Update Project Report to include ML section
</commit_message>
<xml_diff>
--- a/docs/Project Report.docx
+++ b/docs/Project Report.docx
@@ -93,244 +93,6 @@
                 <pic:pic xmlns:pic="http://schemas.openxmlformats.org/drawingml/2006/picture">
                   <pic:nvPicPr>
                     <pic:cNvPr id="791104516" name="Picture 4" descr="A graph of a graph showing the amount of time&#10;&#10;AI-generated content may be incorrect."/>
-                    <pic:cNvPicPr>
-                      <a:picLocks noChangeAspect="1" noChangeArrowheads="1"/>
-                    </pic:cNvPicPr>
-                  </pic:nvPicPr>
-                  <pic:blipFill>
-                    <a:blip r:embed="rId7">
-                      <a:extLst>
-                        <a:ext uri="{28A0092B-C50C-407E-A947-70E740481C1C}">
-                          <a14:useLocalDpi xmlns:a14="http://schemas.microsoft.com/office/drawing/2010/main" val="0"/>
-                        </a:ext>
-                      </a:extLst>
-                    </a:blip>
-                    <a:srcRect/>
-                    <a:stretch>
-                      <a:fillRect/>
-                    </a:stretch>
-                  </pic:blipFill>
-                  <pic:spPr bwMode="auto">
-                    <a:xfrm>
-                      <a:off x="0" y="0"/>
-                      <a:ext cx="5731510" cy="2687320"/>
-                    </a:xfrm>
-                    <a:prstGeom prst="rect">
-                      <a:avLst/>
-                    </a:prstGeom>
-                    <a:noFill/>
-                    <a:ln>
-                      <a:noFill/>
-                    </a:ln>
-                  </pic:spPr>
-                </pic:pic>
-              </a:graphicData>
-            </a:graphic>
-          </wp:inline>
-        </w:drawing>
-      </w:r>
-    </w:p>
-    <w:p>
-      <w:pPr>
-        <w:spacing w:after="0"/>
-        <w:rPr>
-          <w:rFonts w:ascii="Times New Roman" w:hAnsi="Times New Roman" w:cs="Times New Roman"/>
-          <w:b/>
-          <w:bCs/>
-        </w:rPr>
-      </w:pPr>
-      <w:r>
-        <w:rPr>
-          <w:rFonts w:ascii="Times New Roman" w:hAnsi="Times New Roman" w:cs="Times New Roman"/>
-          <w:b/>
-          <w:bCs/>
-        </w:rPr>
-        <w:t>Hourly Consumption Analysis</w:t>
-      </w:r>
-    </w:p>
-    <w:p>
-      <w:pPr>
-        <w:spacing w:after="0"/>
-        <w:rPr>
-          <w:rFonts w:ascii="Times New Roman" w:hAnsi="Times New Roman" w:cs="Times New Roman"/>
-        </w:rPr>
-      </w:pPr>
-      <w:r>
-        <w:rPr>
-          <w:rFonts w:ascii="Times New Roman" w:hAnsi="Times New Roman" w:cs="Times New Roman"/>
-          <w:b/>
-          <w:bCs/>
-        </w:rPr>
-        <w:t>Key observations:</w:t>
-      </w:r>
-    </w:p>
-    <w:p>
-      <w:pPr>
-        <w:numPr>
-          <w:ilvl w:val="0"/>
-          <w:numId w:val="1"/>
-        </w:numPr>
-        <w:spacing w:after="0"/>
-        <w:rPr>
-          <w:rFonts w:ascii="Times New Roman" w:hAnsi="Times New Roman" w:cs="Times New Roman"/>
-        </w:rPr>
-      </w:pPr>
-      <w:r>
-        <w:rPr>
-          <w:rFonts w:ascii="Times New Roman" w:hAnsi="Times New Roman" w:cs="Times New Roman"/>
-          <w:b/>
-          <w:bCs/>
-        </w:rPr>
-        <w:t>Night hours (0-5)</w:t>
-      </w:r>
-      <w:r>
-        <w:rPr>
-          <w:rFonts w:ascii="Times New Roman" w:hAnsi="Times New Roman" w:cs="Times New Roman"/>
-        </w:rPr>
-        <w:t>: Low energy consumption during sleeping hours</w:t>
-      </w:r>
-    </w:p>
-    <w:p>
-      <w:pPr>
-        <w:numPr>
-          <w:ilvl w:val="0"/>
-          <w:numId w:val="1"/>
-        </w:numPr>
-        <w:spacing w:after="0"/>
-        <w:rPr>
-          <w:rFonts w:ascii="Times New Roman" w:hAnsi="Times New Roman" w:cs="Times New Roman"/>
-        </w:rPr>
-      </w:pPr>
-      <w:r>
-        <w:rPr>
-          <w:rFonts w:ascii="Times New Roman" w:hAnsi="Times New Roman" w:cs="Times New Roman"/>
-          <w:b/>
-          <w:bCs/>
-        </w:rPr>
-        <w:t>Morning peak (7-8)</w:t>
-      </w:r>
-      <w:r>
-        <w:rPr>
-          <w:rFonts w:ascii="Times New Roman" w:hAnsi="Times New Roman" w:cs="Times New Roman"/>
-        </w:rPr>
-        <w:t>: Increased usage during morning routines</w:t>
-      </w:r>
-    </w:p>
-    <w:p>
-      <w:pPr>
-        <w:numPr>
-          <w:ilvl w:val="0"/>
-          <w:numId w:val="1"/>
-        </w:numPr>
-        <w:spacing w:after="0"/>
-        <w:rPr>
-          <w:rFonts w:ascii="Times New Roman" w:hAnsi="Times New Roman" w:cs="Times New Roman"/>
-        </w:rPr>
-      </w:pPr>
-      <w:r>
-        <w:rPr>
-          <w:rFonts w:ascii="Times New Roman" w:hAnsi="Times New Roman" w:cs="Times New Roman"/>
-          <w:b/>
-          <w:bCs/>
-        </w:rPr>
-        <w:t>Daytime (9-15)</w:t>
-      </w:r>
-      <w:r>
-        <w:rPr>
-          <w:rFonts w:ascii="Times New Roman" w:hAnsi="Times New Roman" w:cs="Times New Roman"/>
-        </w:rPr>
-        <w:t>: Relatively stable consumption</w:t>
-      </w:r>
-    </w:p>
-    <w:p>
-      <w:pPr>
-        <w:numPr>
-          <w:ilvl w:val="0"/>
-          <w:numId w:val="1"/>
-        </w:numPr>
-        <w:spacing w:after="0"/>
-        <w:rPr>
-          <w:rFonts w:ascii="Times New Roman" w:hAnsi="Times New Roman" w:cs="Times New Roman"/>
-        </w:rPr>
-      </w:pPr>
-      <w:r>
-        <w:rPr>
-          <w:rFonts w:ascii="Times New Roman" w:hAnsi="Times New Roman" w:cs="Times New Roman"/>
-          <w:b/>
-          <w:bCs/>
-        </w:rPr>
-        <w:t>Evening peak (16-20)</w:t>
-      </w:r>
-      <w:r>
-        <w:rPr>
-          <w:rFonts w:ascii="Times New Roman" w:hAnsi="Times New Roman" w:cs="Times New Roman"/>
-        </w:rPr>
-        <w:t>: Highest consumption when people return home, turning on lights and appliances, having dinner</w:t>
-      </w:r>
-    </w:p>
-    <w:p>
-      <w:pPr>
-        <w:numPr>
-          <w:ilvl w:val="0"/>
-          <w:numId w:val="1"/>
-        </w:numPr>
-        <w:spacing w:after="0"/>
-        <w:rPr>
-          <w:rFonts w:ascii="Times New Roman" w:hAnsi="Times New Roman" w:cs="Times New Roman"/>
-        </w:rPr>
-      </w:pPr>
-      <w:r>
-        <w:rPr>
-          <w:rFonts w:ascii="Times New Roman" w:hAnsi="Times New Roman" w:cs="Times New Roman"/>
-          <w:b/>
-          <w:bCs/>
-        </w:rPr>
-        <w:t>Late night drop (21-23)</w:t>
-      </w:r>
-      <w:r>
-        <w:rPr>
-          <w:rFonts w:ascii="Times New Roman" w:hAnsi="Times New Roman" w:cs="Times New Roman"/>
-        </w:rPr>
-        <w:t>: Consumption tapers off as people go to bed These patterns typically reflect residential consumption cycles, influenced by work schedules and daylight availability.</w:t>
-      </w:r>
-    </w:p>
-    <w:p>
-      <w:pPr>
-        <w:spacing w:after="0"/>
-        <w:rPr>
-          <w:rFonts w:ascii="Times New Roman" w:hAnsi="Times New Roman" w:cs="Times New Roman"/>
-          <w:b/>
-          <w:bCs/>
-          <w:lang w:val="en-US"/>
-        </w:rPr>
-      </w:pPr>
-    </w:p>
-    <w:p>
-      <w:pPr>
-        <w:spacing w:after="0"/>
-        <w:rPr>
-          <w:rFonts w:ascii="Times New Roman" w:hAnsi="Times New Roman" w:cs="Times New Roman"/>
-        </w:rPr>
-      </w:pPr>
-      <w:r>
-        <w:rPr>
-          <w:rFonts w:ascii="Times New Roman" w:hAnsi="Times New Roman" w:cs="Times New Roman"/>
-          <w:noProof/>
-        </w:rPr>
-        <w:lastRenderedPageBreak/>
-        <w:drawing>
-          <wp:inline distT="0" distB="0" distL="0" distR="0" wp14:anchorId="02CD544C" wp14:editId="5694692A">
-            <wp:extent cx="5731510" cy="2687320"/>
-            <wp:effectExtent l="0" t="0" r="2540" b="0"/>
-            <wp:docPr id="1677907962" name="Picture 5" descr="A graph of a graph&#10;&#10;AI-generated content may be incorrect."/>
-            <wp:cNvGraphicFramePr>
-              <a:graphicFrameLocks xmlns:a="http://schemas.openxmlformats.org/drawingml/2006/main" noChangeAspect="1"/>
-            </wp:cNvGraphicFramePr>
-            <a:graphic xmlns:a="http://schemas.openxmlformats.org/drawingml/2006/main">
-              <a:graphicData uri="http://schemas.openxmlformats.org/drawingml/2006/picture">
-                <pic:pic xmlns:pic="http://schemas.openxmlformats.org/drawingml/2006/picture">
-                  <pic:nvPicPr>
-                    <pic:cNvPr id="1677907962" name="Picture 5" descr="A graph of a graph&#10;&#10;AI-generated content may be incorrect."/>
                     <pic:cNvPicPr>
                       <a:picLocks noChangeAspect="1" noChangeArrowheads="1"/>
                     </pic:cNvPicPr>
@@ -383,7 +145,7 @@
           <w:b/>
           <w:bCs/>
         </w:rPr>
-        <w:t>Daily Consumption Patterns</w:t>
+        <w:t>Hourly Consumption Analysis</w:t>
       </w:r>
     </w:p>
     <w:p>
@@ -406,7 +168,7 @@
       <w:pPr>
         <w:numPr>
           <w:ilvl w:val="0"/>
-          <w:numId w:val="2"/>
+          <w:numId w:val="1"/>
         </w:numPr>
         <w:spacing w:after="0"/>
         <w:rPr>
@@ -419,20 +181,20 @@
           <w:b/>
           <w:bCs/>
         </w:rPr>
-        <w:t>Weekday vs Weekend</w:t>
-      </w:r>
-      <w:r>
-        <w:rPr>
-          <w:rFonts w:ascii="Times New Roman" w:hAnsi="Times New Roman" w:cs="Times New Roman"/>
-        </w:rPr>
-        <w:t>: Notice the typical rise on weekends, more people stay at home using appliances</w:t>
+        <w:t>Night hours (0-5)</w:t>
+      </w:r>
+      <w:r>
+        <w:rPr>
+          <w:rFonts w:ascii="Times New Roman" w:hAnsi="Times New Roman" w:cs="Times New Roman"/>
+        </w:rPr>
+        <w:t>: Low energy consumption during sleeping hours</w:t>
       </w:r>
     </w:p>
     <w:p>
       <w:pPr>
         <w:numPr>
           <w:ilvl w:val="0"/>
-          <w:numId w:val="2"/>
+          <w:numId w:val="1"/>
         </w:numPr>
         <w:spacing w:after="0"/>
         <w:rPr>
@@ -445,20 +207,20 @@
           <w:b/>
           <w:bCs/>
         </w:rPr>
-        <w:t>Monday transitions</w:t>
-      </w:r>
-      <w:r>
-        <w:rPr>
-          <w:rFonts w:ascii="Times New Roman" w:hAnsi="Times New Roman" w:cs="Times New Roman"/>
-        </w:rPr>
-        <w:t>: Usually shows a ramp-down effect from weekend mode to work mode. Huge consumption drop</w:t>
+        <w:t>Morning peak (7-8)</w:t>
+      </w:r>
+      <w:r>
+        <w:rPr>
+          <w:rFonts w:ascii="Times New Roman" w:hAnsi="Times New Roman" w:cs="Times New Roman"/>
+        </w:rPr>
+        <w:t>: Increased usage during morning routines</w:t>
       </w:r>
     </w:p>
     <w:p>
       <w:pPr>
         <w:numPr>
           <w:ilvl w:val="0"/>
-          <w:numId w:val="2"/>
+          <w:numId w:val="1"/>
         </w:numPr>
         <w:spacing w:after="0"/>
         <w:rPr>
@@ -471,28 +233,83 @@
           <w:b/>
           <w:bCs/>
         </w:rPr>
-        <w:t>Friday wind-up</w:t>
-      </w:r>
-      <w:r>
-        <w:rPr>
-          <w:rFonts w:ascii="Times New Roman" w:hAnsi="Times New Roman" w:cs="Times New Roman"/>
-        </w:rPr>
-        <w:t>: Shows higher consumption as people prepare for the weekend</w:t>
-      </w:r>
-    </w:p>
-    <w:p>
-      <w:pPr>
-        <w:rPr>
-          <w:rFonts w:ascii="Times New Roman" w:hAnsi="Times New Roman" w:cs="Times New Roman"/>
-          <w:lang w:val="en-US"/>
-        </w:rPr>
-      </w:pPr>
-    </w:p>
-    <w:p>
-      <w:pPr>
-        <w:rPr>
-          <w:rFonts w:ascii="Times New Roman" w:hAnsi="Times New Roman" w:cs="Times New Roman"/>
-          <w:lang w:val="en-US"/>
+        <w:t>Daytime (9-15)</w:t>
+      </w:r>
+      <w:r>
+        <w:rPr>
+          <w:rFonts w:ascii="Times New Roman" w:hAnsi="Times New Roman" w:cs="Times New Roman"/>
+        </w:rPr>
+        <w:t>: Relatively stable consumption</w:t>
+      </w:r>
+    </w:p>
+    <w:p>
+      <w:pPr>
+        <w:numPr>
+          <w:ilvl w:val="0"/>
+          <w:numId w:val="1"/>
+        </w:numPr>
+        <w:spacing w:after="0"/>
+        <w:rPr>
+          <w:rFonts w:ascii="Times New Roman" w:hAnsi="Times New Roman" w:cs="Times New Roman"/>
+        </w:rPr>
+      </w:pPr>
+      <w:r>
+        <w:rPr>
+          <w:rFonts w:ascii="Times New Roman" w:hAnsi="Times New Roman" w:cs="Times New Roman"/>
+          <w:b/>
+          <w:bCs/>
+        </w:rPr>
+        <w:t>Evening peak (16-20)</w:t>
+      </w:r>
+      <w:r>
+        <w:rPr>
+          <w:rFonts w:ascii="Times New Roman" w:hAnsi="Times New Roman" w:cs="Times New Roman"/>
+        </w:rPr>
+        <w:t>: Highest consumption when people return home, turning on lights and appliances, having dinner</w:t>
+      </w:r>
+    </w:p>
+    <w:p>
+      <w:pPr>
+        <w:numPr>
+          <w:ilvl w:val="0"/>
+          <w:numId w:val="1"/>
+        </w:numPr>
+        <w:spacing w:after="0"/>
+        <w:rPr>
+          <w:rFonts w:ascii="Times New Roman" w:hAnsi="Times New Roman" w:cs="Times New Roman"/>
+        </w:rPr>
+      </w:pPr>
+      <w:r>
+        <w:rPr>
+          <w:rFonts w:ascii="Times New Roman" w:hAnsi="Times New Roman" w:cs="Times New Roman"/>
+          <w:b/>
+          <w:bCs/>
+        </w:rPr>
+        <w:t>Late night drop (21-23)</w:t>
+      </w:r>
+      <w:r>
+        <w:rPr>
+          <w:rFonts w:ascii="Times New Roman" w:hAnsi="Times New Roman" w:cs="Times New Roman"/>
+        </w:rPr>
+        <w:t>: Consumption tapers off as people go to bed These patterns typically reflect residential consumption cycles, influenced by work schedules and daylight availability.</w:t>
+      </w:r>
+    </w:p>
+    <w:p>
+      <w:pPr>
+        <w:spacing w:after="0"/>
+        <w:rPr>
+          <w:rFonts w:ascii="Times New Roman" w:hAnsi="Times New Roman" w:cs="Times New Roman"/>
+          <w:b/>
+          <w:bCs/>
+          <w:lang w:val="en-US"/>
+        </w:rPr>
+      </w:pPr>
+    </w:p>
+    <w:p>
+      <w:pPr>
+        <w:spacing w:after="0"/>
+        <w:rPr>
+          <w:rFonts w:ascii="Times New Roman" w:hAnsi="Times New Roman" w:cs="Times New Roman"/>
         </w:rPr>
       </w:pPr>
       <w:r>
@@ -500,11 +317,12 @@
           <w:rFonts w:ascii="Times New Roman" w:hAnsi="Times New Roman" w:cs="Times New Roman"/>
           <w:noProof/>
         </w:rPr>
+        <w:lastRenderedPageBreak/>
         <w:drawing>
-          <wp:inline distT="0" distB="0" distL="0" distR="0" wp14:anchorId="4518BAC6" wp14:editId="22586767">
+          <wp:inline distT="0" distB="0" distL="0" distR="0" wp14:anchorId="02CD544C" wp14:editId="5694692A">
             <wp:extent cx="5731510" cy="2687320"/>
             <wp:effectExtent l="0" t="0" r="2540" b="0"/>
-            <wp:docPr id="1448141407" name="Picture 6" descr="A graph with red and blue lines&#10;&#10;AI-generated content may be incorrect."/>
+            <wp:docPr id="1677907962" name="Picture 5" descr="A graph of a graph&#10;&#10;AI-generated content may be incorrect."/>
             <wp:cNvGraphicFramePr>
               <a:graphicFrameLocks xmlns:a="http://schemas.openxmlformats.org/drawingml/2006/main" noChangeAspect="1"/>
             </wp:cNvGraphicFramePr>
@@ -512,7 +330,7 @@
               <a:graphicData uri="http://schemas.openxmlformats.org/drawingml/2006/picture">
                 <pic:pic xmlns:pic="http://schemas.openxmlformats.org/drawingml/2006/picture">
                   <pic:nvPicPr>
-                    <pic:cNvPr id="1448141407" name="Picture 6" descr="A graph with red and blue lines&#10;&#10;AI-generated content may be incorrect."/>
+                    <pic:cNvPr id="1677907962" name="Picture 5" descr="A graph of a graph&#10;&#10;AI-generated content may be incorrect."/>
                     <pic:cNvPicPr>
                       <a:picLocks noChangeAspect="1" noChangeArrowheads="1"/>
                     </pic:cNvPicPr>
@@ -565,7 +383,7 @@
           <w:b/>
           <w:bCs/>
         </w:rPr>
-        <w:t>Weekly Consumption Trends</w:t>
+        <w:t>Daily Consumption Patterns</w:t>
       </w:r>
     </w:p>
     <w:p>
@@ -588,7 +406,7 @@
       <w:pPr>
         <w:numPr>
           <w:ilvl w:val="0"/>
-          <w:numId w:val="3"/>
+          <w:numId w:val="2"/>
         </w:numPr>
         <w:spacing w:after="0"/>
         <w:rPr>
@@ -601,20 +419,20 @@
           <w:b/>
           <w:bCs/>
         </w:rPr>
-        <w:t>Winter Effect</w:t>
-      </w:r>
-      <w:r>
-        <w:rPr>
-          <w:rFonts w:ascii="Times New Roman" w:hAnsi="Times New Roman" w:cs="Times New Roman"/>
-        </w:rPr>
-        <w:t>: Notice how weeks in winter months (December-February) shows higher consumption.</w:t>
+        <w:t>Weekday vs Weekend</w:t>
+      </w:r>
+      <w:r>
+        <w:rPr>
+          <w:rFonts w:ascii="Times New Roman" w:hAnsi="Times New Roman" w:cs="Times New Roman"/>
+        </w:rPr>
+        <w:t>: Notice the typical rise on weekends, more people stay at home using appliances</w:t>
       </w:r>
     </w:p>
     <w:p>
       <w:pPr>
         <w:numPr>
           <w:ilvl w:val="0"/>
-          <w:numId w:val="3"/>
+          <w:numId w:val="2"/>
         </w:numPr>
         <w:spacing w:after="0"/>
         <w:rPr>
@@ -627,20 +445,20 @@
           <w:b/>
           <w:bCs/>
         </w:rPr>
-        <w:t>Holiday periods</w:t>
-      </w:r>
-      <w:r>
-        <w:rPr>
-          <w:rFonts w:ascii="Times New Roman" w:hAnsi="Times New Roman" w:cs="Times New Roman"/>
-        </w:rPr>
-        <w:t>: Weeks with holidays often show distinctive patterns with spikes</w:t>
+        <w:t>Monday transitions</w:t>
+      </w:r>
+      <w:r>
+        <w:rPr>
+          <w:rFonts w:ascii="Times New Roman" w:hAnsi="Times New Roman" w:cs="Times New Roman"/>
+        </w:rPr>
+        <w:t>: Usually shows a ramp-down effect from weekend mode to work mode. Huge consumption drop</w:t>
       </w:r>
     </w:p>
     <w:p>
       <w:pPr>
         <w:numPr>
           <w:ilvl w:val="0"/>
-          <w:numId w:val="3"/>
+          <w:numId w:val="2"/>
         </w:numPr>
         <w:spacing w:after="0"/>
         <w:rPr>
@@ -653,26 +471,25 @@
           <w:b/>
           <w:bCs/>
         </w:rPr>
-        <w:t>Lowest Consumption</w:t>
-      </w:r>
-      <w:r>
-        <w:rPr>
-          <w:rFonts w:ascii="Times New Roman" w:hAnsi="Times New Roman" w:cs="Times New Roman"/>
-        </w:rPr>
-        <w:t>: Lowest consumption of all weeks is usually seen in summer months (June-August) when people are on vacation and staying away from home. Also during summer, days are longer, so less energy is used for lighting.</w:t>
-      </w:r>
-    </w:p>
-    <w:p>
-      <w:pPr>
-        <w:rPr>
-          <w:rFonts w:ascii="Times New Roman" w:hAnsi="Times New Roman" w:cs="Times New Roman"/>
-          <w:lang w:val="en-US"/>
-        </w:rPr>
-      </w:pPr>
-    </w:p>
-    <w:p>
-      <w:pPr>
-        <w:jc w:val="center"/>
+        <w:t>Friday wind-up</w:t>
+      </w:r>
+      <w:r>
+        <w:rPr>
+          <w:rFonts w:ascii="Times New Roman" w:hAnsi="Times New Roman" w:cs="Times New Roman"/>
+        </w:rPr>
+        <w:t>: Shows higher consumption as people prepare for the weekend</w:t>
+      </w:r>
+    </w:p>
+    <w:p>
+      <w:pPr>
+        <w:rPr>
+          <w:rFonts w:ascii="Times New Roman" w:hAnsi="Times New Roman" w:cs="Times New Roman"/>
+          <w:lang w:val="en-US"/>
+        </w:rPr>
+      </w:pPr>
+    </w:p>
+    <w:p>
+      <w:pPr>
         <w:rPr>
           <w:rFonts w:ascii="Times New Roman" w:hAnsi="Times New Roman" w:cs="Times New Roman"/>
           <w:lang w:val="en-US"/>
@@ -684,10 +501,10 @@
           <w:noProof/>
         </w:rPr>
         <w:drawing>
-          <wp:inline distT="0" distB="0" distL="0" distR="0" wp14:anchorId="41D00041" wp14:editId="2D678A3B">
+          <wp:inline distT="0" distB="0" distL="0" distR="0" wp14:anchorId="4518BAC6" wp14:editId="22586767">
             <wp:extent cx="5731510" cy="2687320"/>
             <wp:effectExtent l="0" t="0" r="2540" b="0"/>
-            <wp:docPr id="1341936640" name="Picture 8" descr="A graph of different colored lines&#10;&#10;AI-generated content may be incorrect."/>
+            <wp:docPr id="1448141407" name="Picture 6" descr="A graph with red and blue lines&#10;&#10;AI-generated content may be incorrect."/>
             <wp:cNvGraphicFramePr>
               <a:graphicFrameLocks xmlns:a="http://schemas.openxmlformats.org/drawingml/2006/main" noChangeAspect="1"/>
             </wp:cNvGraphicFramePr>
@@ -695,7 +512,7 @@
               <a:graphicData uri="http://schemas.openxmlformats.org/drawingml/2006/picture">
                 <pic:pic xmlns:pic="http://schemas.openxmlformats.org/drawingml/2006/picture">
                   <pic:nvPicPr>
-                    <pic:cNvPr id="1341936640" name="Picture 8" descr="A graph of different colored lines&#10;&#10;AI-generated content may be incorrect."/>
+                    <pic:cNvPr id="1448141407" name="Picture 6" descr="A graph with red and blue lines&#10;&#10;AI-generated content may be incorrect."/>
                     <pic:cNvPicPr>
                       <a:picLocks noChangeAspect="1" noChangeArrowheads="1"/>
                     </pic:cNvPicPr>
@@ -748,7 +565,7 @@
           <w:b/>
           <w:bCs/>
         </w:rPr>
-        <w:t>Seasonal Energy Patterns</w:t>
+        <w:t>Weekly Consumption Trends</w:t>
       </w:r>
     </w:p>
     <w:p>
@@ -771,7 +588,7 @@
       <w:pPr>
         <w:numPr>
           <w:ilvl w:val="0"/>
-          <w:numId w:val="4"/>
+          <w:numId w:val="3"/>
         </w:numPr>
         <w:spacing w:after="0"/>
         <w:rPr>
@@ -784,20 +601,20 @@
           <w:b/>
           <w:bCs/>
         </w:rPr>
-        <w:t>Winter</w:t>
-      </w:r>
-      <w:r>
-        <w:rPr>
-          <w:rFonts w:ascii="Times New Roman" w:hAnsi="Times New Roman" w:cs="Times New Roman"/>
-        </w:rPr>
-        <w:t>: Shows higher consumption in cold London winters due to heating needs and much shorter daylight hours</w:t>
+        <w:t>Winter Effect</w:t>
+      </w:r>
+      <w:r>
+        <w:rPr>
+          <w:rFonts w:ascii="Times New Roman" w:hAnsi="Times New Roman" w:cs="Times New Roman"/>
+        </w:rPr>
+        <w:t>: Notice how weeks in winter months (December-February) shows higher consumption.</w:t>
       </w:r>
     </w:p>
     <w:p>
       <w:pPr>
         <w:numPr>
           <w:ilvl w:val="0"/>
-          <w:numId w:val="4"/>
+          <w:numId w:val="3"/>
         </w:numPr>
         <w:spacing w:after="0"/>
         <w:rPr>
@@ -810,20 +627,20 @@
           <w:b/>
           <w:bCs/>
         </w:rPr>
-        <w:t>Summer</w:t>
-      </w:r>
-      <w:r>
-        <w:rPr>
-          <w:rFonts w:ascii="Times New Roman" w:hAnsi="Times New Roman" w:cs="Times New Roman"/>
-        </w:rPr>
-        <w:t>: Expectedly shows the lowest consumption, as days are longer and people are often away on vacation with grills, pools, and outdoor activities :)</w:t>
+        <w:t>Holiday periods</w:t>
+      </w:r>
+      <w:r>
+        <w:rPr>
+          <w:rFonts w:ascii="Times New Roman" w:hAnsi="Times New Roman" w:cs="Times New Roman"/>
+        </w:rPr>
+        <w:t>: Weeks with holidays often show distinctive patterns with spikes</w:t>
       </w:r>
     </w:p>
     <w:p>
       <w:pPr>
         <w:numPr>
           <w:ilvl w:val="0"/>
-          <w:numId w:val="4"/>
+          <w:numId w:val="3"/>
         </w:numPr>
         <w:spacing w:after="0"/>
         <w:rPr>
@@ -836,51 +653,26 @@
           <w:b/>
           <w:bCs/>
         </w:rPr>
-        <w:t>Shoulder seasons</w:t>
-      </w:r>
-      <w:r>
-        <w:rPr>
-          <w:rFonts w:ascii="Times New Roman" w:hAnsi="Times New Roman" w:cs="Times New Roman"/>
-        </w:rPr>
-        <w:t>: Spring/Fall often show most moderate consumption</w:t>
-      </w:r>
-    </w:p>
-    <w:p>
-      <w:pPr>
-        <w:numPr>
-          <w:ilvl w:val="0"/>
-          <w:numId w:val="4"/>
-        </w:numPr>
-        <w:spacing w:after="0"/>
-        <w:rPr>
-          <w:rFonts w:ascii="Times New Roman" w:hAnsi="Times New Roman" w:cs="Times New Roman"/>
-        </w:rPr>
-      </w:pPr>
-      <w:r>
-        <w:rPr>
-          <w:rFonts w:ascii="Times New Roman" w:hAnsi="Times New Roman" w:cs="Times New Roman"/>
-          <w:b/>
-          <w:bCs/>
-        </w:rPr>
-        <w:t>Year-over-year</w:t>
-      </w:r>
-      <w:r>
-        <w:rPr>
-          <w:rFonts w:ascii="Times New Roman" w:hAnsi="Times New Roman" w:cs="Times New Roman"/>
-        </w:rPr>
-        <w:t>: Comparing years we can see how consumption patterns doesn't change much.</w:t>
-      </w:r>
-    </w:p>
-    <w:p>
-      <w:pPr>
-        <w:rPr>
-          <w:rFonts w:ascii="Times New Roman" w:hAnsi="Times New Roman" w:cs="Times New Roman"/>
-          <w:lang w:val="en-US"/>
-        </w:rPr>
-      </w:pPr>
-    </w:p>
-    <w:p>
-      <w:pPr>
+        <w:t>Lowest Consumption</w:t>
+      </w:r>
+      <w:r>
+        <w:rPr>
+          <w:rFonts w:ascii="Times New Roman" w:hAnsi="Times New Roman" w:cs="Times New Roman"/>
+        </w:rPr>
+        <w:t>: Lowest consumption of all weeks is usually seen in summer months (June-August) when people are on vacation and staying away from home. Also during summer, days are longer, so less energy is used for lighting.</w:t>
+      </w:r>
+    </w:p>
+    <w:p>
+      <w:pPr>
+        <w:rPr>
+          <w:rFonts w:ascii="Times New Roman" w:hAnsi="Times New Roman" w:cs="Times New Roman"/>
+          <w:lang w:val="en-US"/>
+        </w:rPr>
+      </w:pPr>
+    </w:p>
+    <w:p>
+      <w:pPr>
+        <w:jc w:val="center"/>
         <w:rPr>
           <w:rFonts w:ascii="Times New Roman" w:hAnsi="Times New Roman" w:cs="Times New Roman"/>
           <w:lang w:val="en-US"/>
@@ -892,10 +684,10 @@
           <w:noProof/>
         </w:rPr>
         <w:drawing>
-          <wp:inline distT="0" distB="0" distL="0" distR="0" wp14:anchorId="09E87504" wp14:editId="1A90A7CB">
+          <wp:inline distT="0" distB="0" distL="0" distR="0" wp14:anchorId="41D00041" wp14:editId="2D678A3B">
             <wp:extent cx="5731510" cy="2687320"/>
             <wp:effectExtent l="0" t="0" r="2540" b="0"/>
-            <wp:docPr id="1678366448" name="Picture 9" descr="A graph of a number of blue bars&#10;&#10;AI-generated content may be incorrect."/>
+            <wp:docPr id="1341936640" name="Picture 8" descr="A graph of different colored lines&#10;&#10;AI-generated content may be incorrect."/>
             <wp:cNvGraphicFramePr>
               <a:graphicFrameLocks xmlns:a="http://schemas.openxmlformats.org/drawingml/2006/main" noChangeAspect="1"/>
             </wp:cNvGraphicFramePr>
@@ -903,7 +695,7 @@
               <a:graphicData uri="http://schemas.openxmlformats.org/drawingml/2006/picture">
                 <pic:pic xmlns:pic="http://schemas.openxmlformats.org/drawingml/2006/picture">
                   <pic:nvPicPr>
-                    <pic:cNvPr id="1678366448" name="Picture 9" descr="A graph of a number of blue bars&#10;&#10;AI-generated content may be incorrect."/>
+                    <pic:cNvPr id="1341936640" name="Picture 8" descr="A graph of different colored lines&#10;&#10;AI-generated content may be incorrect."/>
                     <pic:cNvPicPr>
                       <a:picLocks noChangeAspect="1" noChangeArrowheads="1"/>
                     </pic:cNvPicPr>
@@ -956,6 +748,214 @@
           <w:b/>
           <w:bCs/>
         </w:rPr>
+        <w:t>Seasonal Energy Patterns</w:t>
+      </w:r>
+    </w:p>
+    <w:p>
+      <w:pPr>
+        <w:spacing w:after="0"/>
+        <w:rPr>
+          <w:rFonts w:ascii="Times New Roman" w:hAnsi="Times New Roman" w:cs="Times New Roman"/>
+        </w:rPr>
+      </w:pPr>
+      <w:r>
+        <w:rPr>
+          <w:rFonts w:ascii="Times New Roman" w:hAnsi="Times New Roman" w:cs="Times New Roman"/>
+          <w:b/>
+          <w:bCs/>
+        </w:rPr>
+        <w:t>Key observations:</w:t>
+      </w:r>
+    </w:p>
+    <w:p>
+      <w:pPr>
+        <w:numPr>
+          <w:ilvl w:val="0"/>
+          <w:numId w:val="4"/>
+        </w:numPr>
+        <w:spacing w:after="0"/>
+        <w:rPr>
+          <w:rFonts w:ascii="Times New Roman" w:hAnsi="Times New Roman" w:cs="Times New Roman"/>
+        </w:rPr>
+      </w:pPr>
+      <w:r>
+        <w:rPr>
+          <w:rFonts w:ascii="Times New Roman" w:hAnsi="Times New Roman" w:cs="Times New Roman"/>
+          <w:b/>
+          <w:bCs/>
+        </w:rPr>
+        <w:t>Winter</w:t>
+      </w:r>
+      <w:r>
+        <w:rPr>
+          <w:rFonts w:ascii="Times New Roman" w:hAnsi="Times New Roman" w:cs="Times New Roman"/>
+        </w:rPr>
+        <w:t>: Shows higher consumption in cold London winters due to heating needs and much shorter daylight hours</w:t>
+      </w:r>
+    </w:p>
+    <w:p>
+      <w:pPr>
+        <w:numPr>
+          <w:ilvl w:val="0"/>
+          <w:numId w:val="4"/>
+        </w:numPr>
+        <w:spacing w:after="0"/>
+        <w:rPr>
+          <w:rFonts w:ascii="Times New Roman" w:hAnsi="Times New Roman" w:cs="Times New Roman"/>
+        </w:rPr>
+      </w:pPr>
+      <w:r>
+        <w:rPr>
+          <w:rFonts w:ascii="Times New Roman" w:hAnsi="Times New Roman" w:cs="Times New Roman"/>
+          <w:b/>
+          <w:bCs/>
+        </w:rPr>
+        <w:t>Summer</w:t>
+      </w:r>
+      <w:r>
+        <w:rPr>
+          <w:rFonts w:ascii="Times New Roman" w:hAnsi="Times New Roman" w:cs="Times New Roman"/>
+        </w:rPr>
+        <w:t>: Expectedly shows the lowest consumption, as days are longer and people are often away on vacation with grills, pools, and outdoor activities :)</w:t>
+      </w:r>
+    </w:p>
+    <w:p>
+      <w:pPr>
+        <w:numPr>
+          <w:ilvl w:val="0"/>
+          <w:numId w:val="4"/>
+        </w:numPr>
+        <w:spacing w:after="0"/>
+        <w:rPr>
+          <w:rFonts w:ascii="Times New Roman" w:hAnsi="Times New Roman" w:cs="Times New Roman"/>
+        </w:rPr>
+      </w:pPr>
+      <w:r>
+        <w:rPr>
+          <w:rFonts w:ascii="Times New Roman" w:hAnsi="Times New Roman" w:cs="Times New Roman"/>
+          <w:b/>
+          <w:bCs/>
+        </w:rPr>
+        <w:t>Shoulder seasons</w:t>
+      </w:r>
+      <w:r>
+        <w:rPr>
+          <w:rFonts w:ascii="Times New Roman" w:hAnsi="Times New Roman" w:cs="Times New Roman"/>
+        </w:rPr>
+        <w:t>: Spring/Fall often show most moderate consumption</w:t>
+      </w:r>
+    </w:p>
+    <w:p>
+      <w:pPr>
+        <w:numPr>
+          <w:ilvl w:val="0"/>
+          <w:numId w:val="4"/>
+        </w:numPr>
+        <w:spacing w:after="0"/>
+        <w:rPr>
+          <w:rFonts w:ascii="Times New Roman" w:hAnsi="Times New Roman" w:cs="Times New Roman"/>
+        </w:rPr>
+      </w:pPr>
+      <w:r>
+        <w:rPr>
+          <w:rFonts w:ascii="Times New Roman" w:hAnsi="Times New Roman" w:cs="Times New Roman"/>
+          <w:b/>
+          <w:bCs/>
+        </w:rPr>
+        <w:t>Year-over-year</w:t>
+      </w:r>
+      <w:r>
+        <w:rPr>
+          <w:rFonts w:ascii="Times New Roman" w:hAnsi="Times New Roman" w:cs="Times New Roman"/>
+        </w:rPr>
+        <w:t>: Comparing years we can see how consumption patterns doesn't change much.</w:t>
+      </w:r>
+    </w:p>
+    <w:p>
+      <w:pPr>
+        <w:rPr>
+          <w:rFonts w:ascii="Times New Roman" w:hAnsi="Times New Roman" w:cs="Times New Roman"/>
+          <w:lang w:val="en-US"/>
+        </w:rPr>
+      </w:pPr>
+    </w:p>
+    <w:p>
+      <w:pPr>
+        <w:rPr>
+          <w:rFonts w:ascii="Times New Roman" w:hAnsi="Times New Roman" w:cs="Times New Roman"/>
+          <w:lang w:val="en-US"/>
+        </w:rPr>
+      </w:pPr>
+      <w:r>
+        <w:rPr>
+          <w:rFonts w:ascii="Times New Roman" w:hAnsi="Times New Roman" w:cs="Times New Roman"/>
+          <w:noProof/>
+        </w:rPr>
+        <w:drawing>
+          <wp:inline distT="0" distB="0" distL="0" distR="0" wp14:anchorId="09E87504" wp14:editId="1A90A7CB">
+            <wp:extent cx="5731510" cy="2687320"/>
+            <wp:effectExtent l="0" t="0" r="2540" b="0"/>
+            <wp:docPr id="1678366448" name="Picture 9" descr="A graph of a number of blue bars&#10;&#10;AI-generated content may be incorrect."/>
+            <wp:cNvGraphicFramePr>
+              <a:graphicFrameLocks xmlns:a="http://schemas.openxmlformats.org/drawingml/2006/main" noChangeAspect="1"/>
+            </wp:cNvGraphicFramePr>
+            <a:graphic xmlns:a="http://schemas.openxmlformats.org/drawingml/2006/main">
+              <a:graphicData uri="http://schemas.openxmlformats.org/drawingml/2006/picture">
+                <pic:pic xmlns:pic="http://schemas.openxmlformats.org/drawingml/2006/picture">
+                  <pic:nvPicPr>
+                    <pic:cNvPr id="1678366448" name="Picture 9" descr="A graph of a number of blue bars&#10;&#10;AI-generated content may be incorrect."/>
+                    <pic:cNvPicPr>
+                      <a:picLocks noChangeAspect="1" noChangeArrowheads="1"/>
+                    </pic:cNvPicPr>
+                  </pic:nvPicPr>
+                  <pic:blipFill>
+                    <a:blip r:embed="rId12">
+                      <a:extLst>
+                        <a:ext uri="{28A0092B-C50C-407E-A947-70E740481C1C}">
+                          <a14:useLocalDpi xmlns:a14="http://schemas.microsoft.com/office/drawing/2010/main" val="0"/>
+                        </a:ext>
+                      </a:extLst>
+                    </a:blip>
+                    <a:srcRect/>
+                    <a:stretch>
+                      <a:fillRect/>
+                    </a:stretch>
+                  </pic:blipFill>
+                  <pic:spPr bwMode="auto">
+                    <a:xfrm>
+                      <a:off x="0" y="0"/>
+                      <a:ext cx="5731510" cy="2687320"/>
+                    </a:xfrm>
+                    <a:prstGeom prst="rect">
+                      <a:avLst/>
+                    </a:prstGeom>
+                    <a:noFill/>
+                    <a:ln>
+                      <a:noFill/>
+                    </a:ln>
+                  </pic:spPr>
+                </pic:pic>
+              </a:graphicData>
+            </a:graphic>
+          </wp:inline>
+        </w:drawing>
+      </w:r>
+    </w:p>
+    <w:p>
+      <w:pPr>
+        <w:spacing w:after="0"/>
+        <w:rPr>
+          <w:rFonts w:ascii="Times New Roman" w:hAnsi="Times New Roman" w:cs="Times New Roman"/>
+          <w:b/>
+          <w:bCs/>
+        </w:rPr>
+      </w:pPr>
+      <w:r>
+        <w:rPr>
+          <w:rFonts w:ascii="Times New Roman" w:hAnsi="Times New Roman" w:cs="Times New Roman"/>
+          <w:b/>
+          <w:bCs/>
+        </w:rPr>
         <w:t>Weekday vs Weekend Analysis</w:t>
       </w:r>
     </w:p>
@@ -1110,7 +1110,7 @@
                     </pic:cNvPicPr>
                   </pic:nvPicPr>
                   <pic:blipFill>
-                    <a:blip r:embed="rId12">
+                    <a:blip r:embed="rId13">
                       <a:extLst>
                         <a:ext uri="{28A0092B-C50C-407E-A947-70E740481C1C}">
                           <a14:useLocalDpi xmlns:a14="http://schemas.microsoft.com/office/drawing/2010/main" val="0"/>
@@ -1293,7 +1293,7 @@
                     </pic:cNvPicPr>
                   </pic:nvPicPr>
                   <pic:blipFill>
-                    <a:blip r:embed="rId13">
+                    <a:blip r:embed="rId14">
                       <a:extLst>
                         <a:ext uri="{28A0092B-C50C-407E-A947-70E740481C1C}">
                           <a14:useLocalDpi xmlns:a14="http://schemas.microsoft.com/office/drawing/2010/main" val="0"/>
@@ -1449,7 +1449,7 @@
                     </pic:cNvPicPr>
                   </pic:nvPicPr>
                   <pic:blipFill>
-                    <a:blip r:embed="rId14">
+                    <a:blip r:embed="rId15">
                       <a:extLst>
                         <a:ext uri="{28A0092B-C50C-407E-A947-70E740481C1C}">
                           <a14:useLocalDpi xmlns:a14="http://schemas.microsoft.com/office/drawing/2010/main" val="0"/>
@@ -1676,7 +1676,7 @@
                     </pic:cNvPicPr>
                   </pic:nvPicPr>
                   <pic:blipFill>
-                    <a:blip r:embed="rId15">
+                    <a:blip r:embed="rId16">
                       <a:extLst>
                         <a:ext uri="{28A0092B-C50C-407E-A947-70E740481C1C}">
                           <a14:useLocalDpi xmlns:a14="http://schemas.microsoft.com/office/drawing/2010/main" val="0"/>
@@ -1986,60 +1986,6 @@
                 <pic:pic xmlns:pic="http://schemas.openxmlformats.org/drawingml/2006/picture">
                   <pic:nvPicPr>
                     <pic:cNvPr id="1629242879" name="Picture 14" descr="A graph of different colored lines&#10;&#10;AI-generated content may be incorrect."/>
-                    <pic:cNvPicPr>
-                      <a:picLocks noChangeAspect="1" noChangeArrowheads="1"/>
-                    </pic:cNvPicPr>
-                  </pic:nvPicPr>
-                  <pic:blipFill>
-                    <a:blip r:embed="rId16">
-                      <a:extLst>
-                        <a:ext uri="{28A0092B-C50C-407E-A947-70E740481C1C}">
-                          <a14:useLocalDpi xmlns:a14="http://schemas.microsoft.com/office/drawing/2010/main" val="0"/>
-                        </a:ext>
-                      </a:extLst>
-                    </a:blip>
-                    <a:srcRect/>
-                    <a:stretch>
-                      <a:fillRect/>
-                    </a:stretch>
-                  </pic:blipFill>
-                  <pic:spPr bwMode="auto">
-                    <a:xfrm>
-                      <a:off x="0" y="0"/>
-                      <a:ext cx="5731510" cy="2687320"/>
-                    </a:xfrm>
-                    <a:prstGeom prst="rect">
-                      <a:avLst/>
-                    </a:prstGeom>
-                    <a:noFill/>
-                    <a:ln>
-                      <a:noFill/>
-                    </a:ln>
-                  </pic:spPr>
-                </pic:pic>
-              </a:graphicData>
-            </a:graphic>
-          </wp:inline>
-        </w:drawing>
-      </w:r>
-      <w:r>
-        <w:rPr>
-          <w:rFonts w:ascii="Times New Roman" w:hAnsi="Times New Roman" w:cs="Times New Roman"/>
-          <w:noProof/>
-        </w:rPr>
-        <w:drawing>
-          <wp:inline distT="0" distB="0" distL="0" distR="0" wp14:anchorId="4E91775E" wp14:editId="3EC42EC3">
-            <wp:extent cx="5731510" cy="2687320"/>
-            <wp:effectExtent l="0" t="0" r="2540" b="0"/>
-            <wp:docPr id="2092527082" name="Picture 15" descr="A graph of different colored bars&#10;&#10;AI-generated content may be incorrect."/>
-            <wp:cNvGraphicFramePr>
-              <a:graphicFrameLocks xmlns:a="http://schemas.openxmlformats.org/drawingml/2006/main" noChangeAspect="1"/>
-            </wp:cNvGraphicFramePr>
-            <a:graphic xmlns:a="http://schemas.openxmlformats.org/drawingml/2006/main">
-              <a:graphicData uri="http://schemas.openxmlformats.org/drawingml/2006/picture">
-                <pic:pic xmlns:pic="http://schemas.openxmlformats.org/drawingml/2006/picture">
-                  <pic:nvPicPr>
-                    <pic:cNvPr id="2092527082" name="Picture 15" descr="A graph of different colored bars&#10;&#10;AI-generated content may be incorrect."/>
                     <pic:cNvPicPr>
                       <a:picLocks noChangeAspect="1" noChangeArrowheads="1"/>
                     </pic:cNvPicPr>
@@ -2076,267 +2022,16 @@
           </wp:inline>
         </w:drawing>
       </w:r>
-    </w:p>
-    <w:p>
-      <w:pPr>
-        <w:spacing w:after="0"/>
-        <w:rPr>
-          <w:rFonts w:ascii="Times New Roman" w:hAnsi="Times New Roman" w:cs="Times New Roman"/>
-          <w:b/>
-          <w:bCs/>
-        </w:rPr>
-      </w:pPr>
-      <w:r>
-        <w:rPr>
-          <w:rFonts w:ascii="Times New Roman" w:hAnsi="Times New Roman" w:cs="Times New Roman"/>
-          <w:b/>
-          <w:bCs/>
-        </w:rPr>
-        <w:t>Daily Temperature Impact Insights</w:t>
-      </w:r>
-    </w:p>
-    <w:p>
-      <w:pPr>
-        <w:spacing w:after="0"/>
-        <w:rPr>
-          <w:rFonts w:ascii="Times New Roman" w:hAnsi="Times New Roman" w:cs="Times New Roman"/>
-        </w:rPr>
-      </w:pPr>
-      <w:r>
-        <w:rPr>
-          <w:rFonts w:ascii="Times New Roman" w:hAnsi="Times New Roman" w:cs="Times New Roman"/>
-          <w:b/>
-          <w:bCs/>
-        </w:rPr>
-        <w:t>What you're seeing in the charts:</w:t>
-      </w:r>
-    </w:p>
-    <w:p>
-      <w:pPr>
-        <w:numPr>
-          <w:ilvl w:val="0"/>
-          <w:numId w:val="12"/>
-        </w:numPr>
-        <w:spacing w:after="0"/>
-        <w:rPr>
-          <w:rFonts w:ascii="Times New Roman" w:hAnsi="Times New Roman" w:cs="Times New Roman"/>
-        </w:rPr>
-      </w:pPr>
-      <w:r>
-        <w:rPr>
-          <w:rFonts w:ascii="Times New Roman" w:hAnsi="Times New Roman" w:cs="Times New Roman"/>
-        </w:rPr>
-        <w:t>The line chart shows how average energy consumption varies with temperature</w:t>
-      </w:r>
-    </w:p>
-    <w:p>
-      <w:pPr>
-        <w:numPr>
-          <w:ilvl w:val="0"/>
-          <w:numId w:val="12"/>
-        </w:numPr>
-        <w:spacing w:after="0"/>
-        <w:rPr>
-          <w:rFonts w:ascii="Times New Roman" w:hAnsi="Times New Roman" w:cs="Times New Roman"/>
-        </w:rPr>
-      </w:pPr>
-      <w:r>
-        <w:rPr>
-          <w:rFonts w:ascii="Times New Roman" w:hAnsi="Times New Roman" w:cs="Times New Roman"/>
-        </w:rPr>
-        <w:t>The box plot displays the consumption distribution within each temperature range</w:t>
-      </w:r>
-    </w:p>
-    <w:p>
-      <w:pPr>
-        <w:numPr>
-          <w:ilvl w:val="0"/>
-          <w:numId w:val="12"/>
-        </w:numPr>
-        <w:spacing w:after="0"/>
-        <w:rPr>
-          <w:rFonts w:ascii="Times New Roman" w:hAnsi="Times New Roman" w:cs="Times New Roman"/>
-        </w:rPr>
-      </w:pPr>
-      <w:r>
-        <w:rPr>
-          <w:rFonts w:ascii="Times New Roman" w:hAnsi="Times New Roman" w:cs="Times New Roman"/>
-        </w:rPr>
-        <w:t>The month comparison reveals seasonal patterns across different temperature bins</w:t>
-      </w:r>
-    </w:p>
-    <w:p>
-      <w:pPr>
-        <w:spacing w:after="0"/>
-        <w:rPr>
-          <w:rFonts w:ascii="Times New Roman" w:hAnsi="Times New Roman" w:cs="Times New Roman"/>
-        </w:rPr>
-      </w:pPr>
-      <w:r>
-        <w:rPr>
-          <w:rFonts w:ascii="Times New Roman" w:hAnsi="Times New Roman" w:cs="Times New Roman"/>
-          <w:b/>
-          <w:bCs/>
-        </w:rPr>
-        <w:t>Key observations:</w:t>
-      </w:r>
-    </w:p>
-    <w:p>
-      <w:pPr>
-        <w:numPr>
-          <w:ilvl w:val="0"/>
-          <w:numId w:val="13"/>
-        </w:numPr>
-        <w:spacing w:after="0"/>
-        <w:rPr>
-          <w:rFonts w:ascii="Times New Roman" w:hAnsi="Times New Roman" w:cs="Times New Roman"/>
-        </w:rPr>
-      </w:pPr>
-      <w:r>
-        <w:rPr>
-          <w:rFonts w:ascii="Times New Roman" w:hAnsi="Times New Roman" w:cs="Times New Roman"/>
-          <w:b/>
-          <w:bCs/>
-        </w:rPr>
-        <w:t>U-shaped consumption curve</w:t>
-      </w:r>
-      <w:r>
-        <w:rPr>
-          <w:rFonts w:ascii="Times New Roman" w:hAnsi="Times New Roman" w:cs="Times New Roman"/>
-        </w:rPr>
-        <w:t>: Energy usage is highest at temperature extremes (below 0°C) and lowest in the 15-20°C range, creating a distinctive U-shaped pattern</w:t>
-      </w:r>
-    </w:p>
-    <w:p>
-      <w:pPr>
-        <w:numPr>
-          <w:ilvl w:val="0"/>
-          <w:numId w:val="13"/>
-        </w:numPr>
-        <w:spacing w:after="0"/>
-        <w:rPr>
-          <w:rFonts w:ascii="Times New Roman" w:hAnsi="Times New Roman" w:cs="Times New Roman"/>
-        </w:rPr>
-      </w:pPr>
-      <w:r>
-        <w:rPr>
-          <w:rFonts w:ascii="Times New Roman" w:hAnsi="Times New Roman" w:cs="Times New Roman"/>
-          <w:b/>
-          <w:bCs/>
-        </w:rPr>
-        <w:t>Cold temperature sensitivity</w:t>
-      </w:r>
-      <w:r>
-        <w:rPr>
-          <w:rFonts w:ascii="Times New Roman" w:hAnsi="Times New Roman" w:cs="Times New Roman"/>
-        </w:rPr>
-        <w:t>: Below 0°C, energy consumption increases dramatically to 0.46-0.60 kWh (mean), nearly double the consumption in the optimal 15-20°C range (0.25-0.30 kWh)</w:t>
-      </w:r>
-    </w:p>
-    <w:p>
-      <w:pPr>
-        <w:numPr>
-          <w:ilvl w:val="0"/>
-          <w:numId w:val="13"/>
-        </w:numPr>
-        <w:spacing w:after="0"/>
-        <w:rPr>
-          <w:rFonts w:ascii="Times New Roman" w:hAnsi="Times New Roman" w:cs="Times New Roman"/>
-        </w:rPr>
-      </w:pPr>
-      <w:r>
-        <w:rPr>
-          <w:rFonts w:ascii="Times New Roman" w:hAnsi="Times New Roman" w:cs="Times New Roman"/>
-          <w:b/>
-          <w:bCs/>
-        </w:rPr>
-        <w:lastRenderedPageBreak/>
-        <w:t>Seasonal transitions</w:t>
-      </w:r>
-      <w:r>
-        <w:rPr>
-          <w:rFonts w:ascii="Times New Roman" w:hAnsi="Times New Roman" w:cs="Times New Roman"/>
-        </w:rPr>
-        <w:t>: The months of November and March show particularly volatile consumption patterns as households transition between heating and non-heating periods</w:t>
-      </w:r>
-    </w:p>
-    <w:p>
-      <w:pPr>
-        <w:numPr>
-          <w:ilvl w:val="0"/>
-          <w:numId w:val="13"/>
-        </w:numPr>
-        <w:spacing w:after="0"/>
-        <w:rPr>
-          <w:rFonts w:ascii="Times New Roman" w:hAnsi="Times New Roman" w:cs="Times New Roman"/>
-        </w:rPr>
-      </w:pPr>
-      <w:r>
-        <w:rPr>
-          <w:rFonts w:ascii="Times New Roman" w:hAnsi="Times New Roman" w:cs="Times New Roman"/>
-          <w:b/>
-          <w:bCs/>
-        </w:rPr>
-        <w:t>Monthly variation</w:t>
-      </w:r>
-      <w:r>
-        <w:rPr>
-          <w:rFonts w:ascii="Times New Roman" w:hAnsi="Times New Roman" w:cs="Times New Roman"/>
-        </w:rPr>
-        <w:t>: Winter months (December-February) consistently show 20-30% higher energy consumption than summer months (June-August) across all temperature bins</w:t>
-      </w:r>
-    </w:p>
-    <w:p>
-      <w:pPr>
-        <w:numPr>
-          <w:ilvl w:val="0"/>
-          <w:numId w:val="13"/>
-        </w:numPr>
-        <w:spacing w:after="0"/>
-        <w:rPr>
-          <w:rFonts w:ascii="Times New Roman" w:hAnsi="Times New Roman" w:cs="Times New Roman"/>
-        </w:rPr>
-      </w:pPr>
-      <w:r>
-        <w:rPr>
-          <w:rFonts w:ascii="Times New Roman" w:hAnsi="Times New Roman" w:cs="Times New Roman"/>
-          <w:b/>
-          <w:bCs/>
-        </w:rPr>
-        <w:t>Temperature bin distribution</w:t>
-      </w:r>
-      <w:r>
-        <w:rPr>
-          <w:rFonts w:ascii="Times New Roman" w:hAnsi="Times New Roman" w:cs="Times New Roman"/>
-        </w:rPr>
-        <w:t>: The 5-10°C and 10-15°C ranges contain the highest number of observations, representing the most common temperature conditions in this climate region</w:t>
-      </w:r>
-    </w:p>
-    <w:p>
-      <w:pPr>
-        <w:rPr>
-          <w:rFonts w:ascii="Times New Roman" w:hAnsi="Times New Roman" w:cs="Times New Roman"/>
-          <w:lang w:val="en-US"/>
-        </w:rPr>
-      </w:pPr>
-    </w:p>
-    <w:p>
-      <w:pPr>
-        <w:rPr>
-          <w:rFonts w:ascii="Times New Roman" w:hAnsi="Times New Roman" w:cs="Times New Roman"/>
-          <w:lang w:val="en-US"/>
-        </w:rPr>
-      </w:pPr>
       <w:r>
         <w:rPr>
           <w:rFonts w:ascii="Times New Roman" w:hAnsi="Times New Roman" w:cs="Times New Roman"/>
           <w:noProof/>
         </w:rPr>
         <w:drawing>
-          <wp:inline distT="0" distB="0" distL="0" distR="0" wp14:anchorId="44382CE5" wp14:editId="4CEEC07A">
+          <wp:inline distT="0" distB="0" distL="0" distR="0" wp14:anchorId="4E91775E" wp14:editId="3EC42EC3">
             <wp:extent cx="5731510" cy="2687320"/>
             <wp:effectExtent l="0" t="0" r="2540" b="0"/>
-            <wp:docPr id="1506787275" name="Picture 16"/>
+            <wp:docPr id="2092527082" name="Picture 15" descr="A graph of different colored bars&#10;&#10;AI-generated content may be incorrect."/>
             <wp:cNvGraphicFramePr>
               <a:graphicFrameLocks xmlns:a="http://schemas.openxmlformats.org/drawingml/2006/main" noChangeAspect="1"/>
             </wp:cNvGraphicFramePr>
@@ -2344,7 +2039,7 @@
               <a:graphicData uri="http://schemas.openxmlformats.org/drawingml/2006/picture">
                 <pic:pic xmlns:pic="http://schemas.openxmlformats.org/drawingml/2006/picture">
                   <pic:nvPicPr>
-                    <pic:cNvPr id="0" name="Picture 29"/>
+                    <pic:cNvPr id="2092527082" name="Picture 15" descr="A graph of different colored bars&#10;&#10;AI-generated content may be incorrect."/>
                     <pic:cNvPicPr>
                       <a:picLocks noChangeAspect="1" noChangeArrowheads="1"/>
                     </pic:cNvPicPr>
@@ -2384,6 +2079,249 @@
     </w:p>
     <w:p>
       <w:pPr>
+        <w:spacing w:after="0"/>
+        <w:rPr>
+          <w:rFonts w:ascii="Times New Roman" w:hAnsi="Times New Roman" w:cs="Times New Roman"/>
+          <w:b/>
+          <w:bCs/>
+        </w:rPr>
+      </w:pPr>
+      <w:r>
+        <w:rPr>
+          <w:rFonts w:ascii="Times New Roman" w:hAnsi="Times New Roman" w:cs="Times New Roman"/>
+          <w:b/>
+          <w:bCs/>
+        </w:rPr>
+        <w:t>Daily Temperature Impact Insights</w:t>
+      </w:r>
+    </w:p>
+    <w:p>
+      <w:pPr>
+        <w:spacing w:after="0"/>
+        <w:rPr>
+          <w:rFonts w:ascii="Times New Roman" w:hAnsi="Times New Roman" w:cs="Times New Roman"/>
+        </w:rPr>
+      </w:pPr>
+      <w:r>
+        <w:rPr>
+          <w:rFonts w:ascii="Times New Roman" w:hAnsi="Times New Roman" w:cs="Times New Roman"/>
+          <w:b/>
+          <w:bCs/>
+        </w:rPr>
+        <w:t>What you're seeing in the charts:</w:t>
+      </w:r>
+    </w:p>
+    <w:p>
+      <w:pPr>
+        <w:numPr>
+          <w:ilvl w:val="0"/>
+          <w:numId w:val="12"/>
+        </w:numPr>
+        <w:spacing w:after="0"/>
+        <w:rPr>
+          <w:rFonts w:ascii="Times New Roman" w:hAnsi="Times New Roman" w:cs="Times New Roman"/>
+        </w:rPr>
+      </w:pPr>
+      <w:r>
+        <w:rPr>
+          <w:rFonts w:ascii="Times New Roman" w:hAnsi="Times New Roman" w:cs="Times New Roman"/>
+        </w:rPr>
+        <w:t>The line chart shows how average energy consumption varies with temperature</w:t>
+      </w:r>
+    </w:p>
+    <w:p>
+      <w:pPr>
+        <w:numPr>
+          <w:ilvl w:val="0"/>
+          <w:numId w:val="12"/>
+        </w:numPr>
+        <w:spacing w:after="0"/>
+        <w:rPr>
+          <w:rFonts w:ascii="Times New Roman" w:hAnsi="Times New Roman" w:cs="Times New Roman"/>
+        </w:rPr>
+      </w:pPr>
+      <w:r>
+        <w:rPr>
+          <w:rFonts w:ascii="Times New Roman" w:hAnsi="Times New Roman" w:cs="Times New Roman"/>
+        </w:rPr>
+        <w:t>The box plot displays the consumption distribution within each temperature range</w:t>
+      </w:r>
+    </w:p>
+    <w:p>
+      <w:pPr>
+        <w:numPr>
+          <w:ilvl w:val="0"/>
+          <w:numId w:val="12"/>
+        </w:numPr>
+        <w:spacing w:after="0"/>
+        <w:rPr>
+          <w:rFonts w:ascii="Times New Roman" w:hAnsi="Times New Roman" w:cs="Times New Roman"/>
+        </w:rPr>
+      </w:pPr>
+      <w:r>
+        <w:rPr>
+          <w:rFonts w:ascii="Times New Roman" w:hAnsi="Times New Roman" w:cs="Times New Roman"/>
+        </w:rPr>
+        <w:t>The month comparison reveals seasonal patterns across different temperature bins</w:t>
+      </w:r>
+    </w:p>
+    <w:p>
+      <w:pPr>
+        <w:spacing w:after="0"/>
+        <w:rPr>
+          <w:rFonts w:ascii="Times New Roman" w:hAnsi="Times New Roman" w:cs="Times New Roman"/>
+        </w:rPr>
+      </w:pPr>
+      <w:r>
+        <w:rPr>
+          <w:rFonts w:ascii="Times New Roman" w:hAnsi="Times New Roman" w:cs="Times New Roman"/>
+          <w:b/>
+          <w:bCs/>
+        </w:rPr>
+        <w:t>Key observations:</w:t>
+      </w:r>
+    </w:p>
+    <w:p>
+      <w:pPr>
+        <w:numPr>
+          <w:ilvl w:val="0"/>
+          <w:numId w:val="13"/>
+        </w:numPr>
+        <w:spacing w:after="0"/>
+        <w:rPr>
+          <w:rFonts w:ascii="Times New Roman" w:hAnsi="Times New Roman" w:cs="Times New Roman"/>
+        </w:rPr>
+      </w:pPr>
+      <w:r>
+        <w:rPr>
+          <w:rFonts w:ascii="Times New Roman" w:hAnsi="Times New Roman" w:cs="Times New Roman"/>
+          <w:b/>
+          <w:bCs/>
+        </w:rPr>
+        <w:t>U-shaped consumption curve</w:t>
+      </w:r>
+      <w:r>
+        <w:rPr>
+          <w:rFonts w:ascii="Times New Roman" w:hAnsi="Times New Roman" w:cs="Times New Roman"/>
+        </w:rPr>
+        <w:t>: Energy usage is highest at temperature extremes (below 0°C) and lowest in the 15-20°C range, creating a distinctive U-shaped pattern</w:t>
+      </w:r>
+    </w:p>
+    <w:p>
+      <w:pPr>
+        <w:numPr>
+          <w:ilvl w:val="0"/>
+          <w:numId w:val="13"/>
+        </w:numPr>
+        <w:spacing w:after="0"/>
+        <w:rPr>
+          <w:rFonts w:ascii="Times New Roman" w:hAnsi="Times New Roman" w:cs="Times New Roman"/>
+        </w:rPr>
+      </w:pPr>
+      <w:r>
+        <w:rPr>
+          <w:rFonts w:ascii="Times New Roman" w:hAnsi="Times New Roman" w:cs="Times New Roman"/>
+          <w:b/>
+          <w:bCs/>
+        </w:rPr>
+        <w:t>Cold temperature sensitivity</w:t>
+      </w:r>
+      <w:r>
+        <w:rPr>
+          <w:rFonts w:ascii="Times New Roman" w:hAnsi="Times New Roman" w:cs="Times New Roman"/>
+        </w:rPr>
+        <w:t>: Below 0°C, energy consumption increases dramatically to 0.46-0.60 kWh (mean), nearly double the consumption in the optimal 15-20°C range (0.25-0.30 kWh)</w:t>
+      </w:r>
+    </w:p>
+    <w:p>
+      <w:pPr>
+        <w:numPr>
+          <w:ilvl w:val="0"/>
+          <w:numId w:val="13"/>
+        </w:numPr>
+        <w:spacing w:after="0"/>
+        <w:rPr>
+          <w:rFonts w:ascii="Times New Roman" w:hAnsi="Times New Roman" w:cs="Times New Roman"/>
+        </w:rPr>
+      </w:pPr>
+      <w:r>
+        <w:rPr>
+          <w:rFonts w:ascii="Times New Roman" w:hAnsi="Times New Roman" w:cs="Times New Roman"/>
+          <w:b/>
+          <w:bCs/>
+        </w:rPr>
+        <w:lastRenderedPageBreak/>
+        <w:t>Seasonal transitions</w:t>
+      </w:r>
+      <w:r>
+        <w:rPr>
+          <w:rFonts w:ascii="Times New Roman" w:hAnsi="Times New Roman" w:cs="Times New Roman"/>
+        </w:rPr>
+        <w:t>: The months of November and March show particularly volatile consumption patterns as households transition between heating and non-heating periods</w:t>
+      </w:r>
+    </w:p>
+    <w:p>
+      <w:pPr>
+        <w:numPr>
+          <w:ilvl w:val="0"/>
+          <w:numId w:val="13"/>
+        </w:numPr>
+        <w:spacing w:after="0"/>
+        <w:rPr>
+          <w:rFonts w:ascii="Times New Roman" w:hAnsi="Times New Roman" w:cs="Times New Roman"/>
+        </w:rPr>
+      </w:pPr>
+      <w:r>
+        <w:rPr>
+          <w:rFonts w:ascii="Times New Roman" w:hAnsi="Times New Roman" w:cs="Times New Roman"/>
+          <w:b/>
+          <w:bCs/>
+        </w:rPr>
+        <w:t>Monthly variation</w:t>
+      </w:r>
+      <w:r>
+        <w:rPr>
+          <w:rFonts w:ascii="Times New Roman" w:hAnsi="Times New Roman" w:cs="Times New Roman"/>
+        </w:rPr>
+        <w:t>: Winter months (December-February) consistently show 20-30% higher energy consumption than summer months (June-August) across all temperature bins</w:t>
+      </w:r>
+    </w:p>
+    <w:p>
+      <w:pPr>
+        <w:numPr>
+          <w:ilvl w:val="0"/>
+          <w:numId w:val="13"/>
+        </w:numPr>
+        <w:spacing w:after="0"/>
+        <w:rPr>
+          <w:rFonts w:ascii="Times New Roman" w:hAnsi="Times New Roman" w:cs="Times New Roman"/>
+        </w:rPr>
+      </w:pPr>
+      <w:r>
+        <w:rPr>
+          <w:rFonts w:ascii="Times New Roman" w:hAnsi="Times New Roman" w:cs="Times New Roman"/>
+          <w:b/>
+          <w:bCs/>
+        </w:rPr>
+        <w:t>Temperature bin distribution</w:t>
+      </w:r>
+      <w:r>
+        <w:rPr>
+          <w:rFonts w:ascii="Times New Roman" w:hAnsi="Times New Roman" w:cs="Times New Roman"/>
+        </w:rPr>
+        <w:t>: The 5-10°C and 10-15°C ranges contain the highest number of observations, representing the most common temperature conditions in this climate region</w:t>
+      </w:r>
+    </w:p>
+    <w:p>
+      <w:pPr>
+        <w:rPr>
+          <w:rFonts w:ascii="Times New Roman" w:hAnsi="Times New Roman" w:cs="Times New Roman"/>
+          <w:lang w:val="en-US"/>
+        </w:rPr>
+      </w:pPr>
+    </w:p>
+    <w:p>
+      <w:pPr>
         <w:rPr>
           <w:rFonts w:ascii="Times New Roman" w:hAnsi="Times New Roman" w:cs="Times New Roman"/>
           <w:lang w:val="en-US"/>
@@ -2395,10 +2333,10 @@
           <w:noProof/>
         </w:rPr>
         <w:drawing>
-          <wp:inline distT="0" distB="0" distL="0" distR="0" wp14:anchorId="0EEC712E" wp14:editId="5C2B2AC0">
+          <wp:inline distT="0" distB="0" distL="0" distR="0" wp14:anchorId="44382CE5" wp14:editId="4CEEC07A">
             <wp:extent cx="5731510" cy="2687320"/>
             <wp:effectExtent l="0" t="0" r="2540" b="0"/>
-            <wp:docPr id="409945237" name="Picture 17" descr="A graph of different colored lines&#10;&#10;AI-generated content may be incorrect."/>
+            <wp:docPr id="1506787275" name="Picture 16"/>
             <wp:cNvGraphicFramePr>
               <a:graphicFrameLocks xmlns:a="http://schemas.openxmlformats.org/drawingml/2006/main" noChangeAspect="1"/>
             </wp:cNvGraphicFramePr>
@@ -2406,7 +2344,7 @@
               <a:graphicData uri="http://schemas.openxmlformats.org/drawingml/2006/picture">
                 <pic:pic xmlns:pic="http://schemas.openxmlformats.org/drawingml/2006/picture">
                   <pic:nvPicPr>
-                    <pic:cNvPr id="409945237" name="Picture 17" descr="A graph of different colored lines&#10;&#10;AI-generated content may be incorrect."/>
+                    <pic:cNvPr id="0" name="Picture 29"/>
                     <pic:cNvPicPr>
                       <a:picLocks noChangeAspect="1" noChangeArrowheads="1"/>
                     </pic:cNvPicPr>
@@ -2446,6 +2384,68 @@
     </w:p>
     <w:p>
       <w:pPr>
+        <w:rPr>
+          <w:rFonts w:ascii="Times New Roman" w:hAnsi="Times New Roman" w:cs="Times New Roman"/>
+          <w:lang w:val="en-US"/>
+        </w:rPr>
+      </w:pPr>
+      <w:r>
+        <w:rPr>
+          <w:rFonts w:ascii="Times New Roman" w:hAnsi="Times New Roman" w:cs="Times New Roman"/>
+          <w:noProof/>
+        </w:rPr>
+        <w:drawing>
+          <wp:inline distT="0" distB="0" distL="0" distR="0" wp14:anchorId="0EEC712E" wp14:editId="5C2B2AC0">
+            <wp:extent cx="5731510" cy="2687320"/>
+            <wp:effectExtent l="0" t="0" r="2540" b="0"/>
+            <wp:docPr id="409945237" name="Picture 17" descr="A graph of different colored lines&#10;&#10;AI-generated content may be incorrect."/>
+            <wp:cNvGraphicFramePr>
+              <a:graphicFrameLocks xmlns:a="http://schemas.openxmlformats.org/drawingml/2006/main" noChangeAspect="1"/>
+            </wp:cNvGraphicFramePr>
+            <a:graphic xmlns:a="http://schemas.openxmlformats.org/drawingml/2006/main">
+              <a:graphicData uri="http://schemas.openxmlformats.org/drawingml/2006/picture">
+                <pic:pic xmlns:pic="http://schemas.openxmlformats.org/drawingml/2006/picture">
+                  <pic:nvPicPr>
+                    <pic:cNvPr id="409945237" name="Picture 17" descr="A graph of different colored lines&#10;&#10;AI-generated content may be incorrect."/>
+                    <pic:cNvPicPr>
+                      <a:picLocks noChangeAspect="1" noChangeArrowheads="1"/>
+                    </pic:cNvPicPr>
+                  </pic:nvPicPr>
+                  <pic:blipFill>
+                    <a:blip r:embed="rId20">
+                      <a:extLst>
+                        <a:ext uri="{28A0092B-C50C-407E-A947-70E740481C1C}">
+                          <a14:useLocalDpi xmlns:a14="http://schemas.microsoft.com/office/drawing/2010/main" val="0"/>
+                        </a:ext>
+                      </a:extLst>
+                    </a:blip>
+                    <a:srcRect/>
+                    <a:stretch>
+                      <a:fillRect/>
+                    </a:stretch>
+                  </pic:blipFill>
+                  <pic:spPr bwMode="auto">
+                    <a:xfrm>
+                      <a:off x="0" y="0"/>
+                      <a:ext cx="5731510" cy="2687320"/>
+                    </a:xfrm>
+                    <a:prstGeom prst="rect">
+                      <a:avLst/>
+                    </a:prstGeom>
+                    <a:noFill/>
+                    <a:ln>
+                      <a:noFill/>
+                    </a:ln>
+                  </pic:spPr>
+                </pic:pic>
+              </a:graphicData>
+            </a:graphic>
+          </wp:inline>
+        </w:drawing>
+      </w:r>
+    </w:p>
+    <w:p>
+      <w:pPr>
         <w:spacing w:after="0"/>
         <w:rPr>
           <w:rFonts w:ascii="Times New Roman" w:hAnsi="Times New Roman" w:cs="Times New Roman"/>
@@ -3053,9 +3053,635 @@
           <w:rFonts w:ascii="Times New Roman" w:hAnsi="Times New Roman" w:cs="Times New Roman"/>
         </w:rPr>
       </w:pPr>
+      <w:r>
+        <w:rPr>
+          <w:rFonts w:ascii="Times New Roman" w:hAnsi="Times New Roman" w:cs="Times New Roman"/>
+        </w:rPr>
+        <w:br w:type="page"/>
+      </w:r>
+    </w:p>
+    <w:p>
+      <w:pPr>
+        <w:pStyle w:val="Heading3"/>
+        <w:rPr>
+          <w:b/>
+          <w:bCs/>
+          <w:color w:val="000000" w:themeColor="text1"/>
+          <w:lang w:val="en-US"/>
+        </w:rPr>
+      </w:pPr>
+      <w:r>
+        <w:rPr>
+          <w:b/>
+          <w:bCs/>
+          <w:color w:val="000000" w:themeColor="text1"/>
+          <w:lang w:val="en-US"/>
+        </w:rPr>
+        <w:lastRenderedPageBreak/>
+        <w:t>Machine Learning</w:t>
+      </w:r>
+    </w:p>
+    <w:p>
+      <w:pPr>
+        <w:rPr>
+          <w:lang w:val="en-US"/>
+        </w:rPr>
+      </w:pPr>
+      <w:r>
+        <w:rPr>
+          <w:lang w:val="en-US"/>
+        </w:rPr>
+        <w:t>As the final part of our analysis, we developed and implemented a machine learning system capable of detecting abnormal energy consumption patterns in households. This system allows us to identify whether a household's energy use on a given day follows a typical pattern or deviates significantly, potentially signaling unusual behavior or appliance usage.</w:t>
+      </w:r>
+    </w:p>
+    <w:p>
+      <w:pPr>
+        <w:rPr>
+          <w:b/>
+          <w:bCs/>
+          <w:lang w:val="en-US"/>
+        </w:rPr>
+      </w:pPr>
+      <w:r>
+        <w:rPr>
+          <w:b/>
+          <w:bCs/>
+          <w:lang w:val="en-US"/>
+        </w:rPr>
+        <w:t>Objective</w:t>
+      </w:r>
+    </w:p>
+    <w:p>
+      <w:pPr>
+        <w:rPr>
+          <w:lang w:val="en-US"/>
+        </w:rPr>
+      </w:pPr>
+      <w:r>
+        <w:rPr>
+          <w:lang w:val="en-US"/>
+        </w:rPr>
+        <w:t>The goal was to use historical energy consumption data to build a model that can learn what "normal" daily consumption looks like for each household. The model should be able to flag days where the actual consumption differs significantly from what is expected.</w:t>
+      </w:r>
+    </w:p>
+    <w:p>
+      <w:pPr>
+        <w:rPr>
+          <w:b/>
+          <w:bCs/>
+          <w:lang w:val="en-US"/>
+        </w:rPr>
+      </w:pPr>
+      <w:r>
+        <w:rPr>
+          <w:b/>
+          <w:bCs/>
+          <w:lang w:val="en-US"/>
+        </w:rPr>
+        <w:t>Model Overview</w:t>
+      </w:r>
+    </w:p>
+    <w:p>
+      <w:pPr>
+        <w:rPr>
+          <w:lang w:val="en-US"/>
+        </w:rPr>
+      </w:pPr>
+      <w:r>
+        <w:rPr>
+          <w:lang w:val="en-US"/>
+        </w:rPr>
+        <w:t>We used a deep learning technique called an autoencoder, implemented in PyTorch, to analyze daily energy consumption patterns. The autoencoder is a neural network trained to compress and then reconstruct the input data. If the reconstruction is accurate, the input is considered normal. High reconstruction errors indicate abnormal days.</w:t>
+      </w:r>
+    </w:p>
+    <w:p>
+      <w:pPr>
+        <w:rPr>
+          <w:lang w:val="en-US"/>
+        </w:rPr>
+      </w:pPr>
+      <w:r>
+        <w:rPr>
+          <w:lang w:val="en-US"/>
+        </w:rPr>
+        <w:t>To improve precision, we trained separate models for each ACORN group. This allows the model to focus on patterns typical of similar households (e.g., affluent, moderate-income, or low-income households), reducing noise caused by very different lifestyles and consumption habits across groups.</w:t>
+      </w:r>
+    </w:p>
+    <w:p>
+      <w:pPr>
+        <w:rPr>
+          <w:b/>
+          <w:bCs/>
+          <w:lang w:val="en-US"/>
+        </w:rPr>
+      </w:pPr>
+      <w:r>
+        <w:rPr>
+          <w:b/>
+          <w:bCs/>
+          <w:lang w:val="en-US"/>
+        </w:rPr>
+        <w:t>Input and Output</w:t>
+      </w:r>
+    </w:p>
+    <w:p>
+      <w:pPr>
+        <w:rPr>
+          <w:lang w:val="en-US"/>
+        </w:rPr>
+      </w:pPr>
+      <w:r>
+        <w:rPr>
+          <w:lang w:val="en-US"/>
+        </w:rPr>
+        <w:t>Each model takes as input</w:t>
+      </w:r>
+      <w:r>
+        <w:rPr>
+          <w:lang w:val="en-US"/>
+        </w:rPr>
+        <w:t xml:space="preserve"> a</w:t>
+      </w:r>
+      <w:r>
+        <w:rPr>
+          <w:lang w:val="en-US"/>
+        </w:rPr>
+        <w:t xml:space="preserve"> sequence of 48 values representing a household's energy consumption at half-hour intervals throughout a single day.</w:t>
+      </w:r>
+    </w:p>
+    <w:p>
+      <w:pPr>
+        <w:rPr>
+          <w:lang w:val="en-US"/>
+        </w:rPr>
+      </w:pPr>
+      <w:r>
+        <w:rPr>
+          <w:lang w:val="en-US"/>
+        </w:rPr>
+        <w:t>Additional metadata:</w:t>
+      </w:r>
+    </w:p>
+    <w:p>
+      <w:pPr>
+        <w:pStyle w:val="ListParagraph"/>
+        <w:numPr>
+          <w:ilvl w:val="0"/>
+          <w:numId w:val="19"/>
+        </w:numPr>
+        <w:rPr>
+          <w:lang w:val="en-US"/>
+        </w:rPr>
+      </w:pPr>
+      <w:r>
+        <w:rPr>
+          <w:lang w:val="en-US"/>
+        </w:rPr>
+        <w:t>Day of the week (0 for Monday to 6 for Sunday)</w:t>
+      </w:r>
+    </w:p>
+    <w:p>
+      <w:pPr>
+        <w:pStyle w:val="ListParagraph"/>
+        <w:numPr>
+          <w:ilvl w:val="0"/>
+          <w:numId w:val="19"/>
+        </w:numPr>
+        <w:rPr>
+          <w:lang w:val="en-US"/>
+        </w:rPr>
+      </w:pPr>
+      <w:r>
+        <w:rPr>
+          <w:lang w:val="en-US"/>
+        </w:rPr>
+        <w:t>Weekend indicator</w:t>
+      </w:r>
+    </w:p>
+    <w:p>
+      <w:pPr>
+        <w:pStyle w:val="ListParagraph"/>
+        <w:numPr>
+          <w:ilvl w:val="0"/>
+          <w:numId w:val="19"/>
+        </w:numPr>
+        <w:rPr>
+          <w:lang w:val="en-US"/>
+        </w:rPr>
+      </w:pPr>
+      <w:r>
+        <w:rPr>
+          <w:lang w:val="en-US"/>
+        </w:rPr>
+        <w:t>Season (Winter, Spring, Summer, Fall)</w:t>
+      </w:r>
+    </w:p>
+    <w:p>
+      <w:pPr>
+        <w:pStyle w:val="ListParagraph"/>
+        <w:numPr>
+          <w:ilvl w:val="0"/>
+          <w:numId w:val="19"/>
+        </w:numPr>
+        <w:rPr>
+          <w:lang w:val="en-US"/>
+        </w:rPr>
+      </w:pPr>
+      <w:r>
+        <w:rPr>
+          <w:lang w:val="en-US"/>
+        </w:rPr>
+        <w:t>Average daily temperature</w:t>
+      </w:r>
+    </w:p>
+    <w:p>
+      <w:pPr>
+        <w:rPr>
+          <w:lang w:val="en-US"/>
+        </w:rPr>
+      </w:pPr>
+      <w:r>
+        <w:rPr>
+          <w:lang w:val="en-US"/>
+        </w:rPr>
+        <w:t>The model then outputs a reconstructed version of the input: what it predicts the energy usage should have looked like under normal conditions for that household profile.</w:t>
+      </w:r>
+    </w:p>
+    <w:p>
+      <w:pPr>
+        <w:rPr>
+          <w:b/>
+          <w:bCs/>
+          <w:lang w:val="en-US"/>
+        </w:rPr>
+      </w:pPr>
+      <w:r>
+        <w:rPr>
+          <w:b/>
+          <w:bCs/>
+          <w:lang w:val="en-US"/>
+        </w:rPr>
+        <w:t>How Abnormality Is Detected</w:t>
+      </w:r>
+    </w:p>
+    <w:p>
+      <w:pPr>
+        <w:rPr>
+          <w:lang w:val="en-US"/>
+        </w:rPr>
+      </w:pPr>
+      <w:r>
+        <w:rPr>
+          <w:lang w:val="en-US"/>
+        </w:rPr>
+        <w:t xml:space="preserve">We compare the predicted (reconstructed) energy values to the actual observed values. If the difference between them (the reconstruction error) is small, the day is considered </w:t>
+      </w:r>
+      <w:r>
+        <w:rPr>
+          <w:lang w:val="en-US"/>
+        </w:rPr>
+        <w:lastRenderedPageBreak/>
+        <w:t>normal. If there are large differences at certain time slots, those slots are flagged as anomalous.</w:t>
+      </w:r>
+    </w:p>
+    <w:p>
+      <w:pPr>
+        <w:rPr>
+          <w:lang w:val="en-US"/>
+        </w:rPr>
+      </w:pPr>
+      <w:r>
+        <w:rPr>
+          <w:lang w:val="en-US"/>
+        </w:rPr>
+        <w:t>This method is unsupervised</w:t>
+      </w:r>
+      <w:r>
+        <w:rPr>
+          <w:lang w:val="en-US"/>
+        </w:rPr>
+        <w:t xml:space="preserve"> – </w:t>
+      </w:r>
+      <w:r>
+        <w:rPr>
+          <w:lang w:val="en-US"/>
+        </w:rPr>
+        <w:t>it doesn’t require labeled data or predefined abnormal events. Instead, it learns what is usual and highlights deviations.</w:t>
+      </w:r>
+    </w:p>
+    <w:p>
+      <w:pPr>
+        <w:rPr>
+          <w:b/>
+          <w:bCs/>
+          <w:lang w:val="en-US"/>
+        </w:rPr>
+      </w:pPr>
+      <w:r>
+        <w:rPr>
+          <w:b/>
+          <w:bCs/>
+          <w:lang w:val="en-US"/>
+        </w:rPr>
+        <w:t>Real-Time Usage</w:t>
+      </w:r>
+    </w:p>
+    <w:p>
+      <w:pPr>
+        <w:rPr>
+          <w:lang w:val="en-US"/>
+        </w:rPr>
+      </w:pPr>
+      <w:r>
+        <w:rPr>
+          <w:lang w:val="en-US"/>
+        </w:rPr>
+        <w:t>Using this system, we can now:</w:t>
+      </w:r>
+    </w:p>
+    <w:p>
+      <w:pPr>
+        <w:pStyle w:val="ListParagraph"/>
+        <w:numPr>
+          <w:ilvl w:val="0"/>
+          <w:numId w:val="20"/>
+        </w:numPr>
+        <w:rPr>
+          <w:lang w:val="en-US"/>
+        </w:rPr>
+      </w:pPr>
+      <w:r>
+        <w:rPr>
+          <w:lang w:val="en-US"/>
+        </w:rPr>
+        <w:t>Choose any household</w:t>
+      </w:r>
+    </w:p>
+    <w:p>
+      <w:pPr>
+        <w:pStyle w:val="ListParagraph"/>
+        <w:numPr>
+          <w:ilvl w:val="0"/>
+          <w:numId w:val="20"/>
+        </w:numPr>
+        <w:rPr>
+          <w:lang w:val="en-US"/>
+        </w:rPr>
+      </w:pPr>
+      <w:r>
+        <w:rPr>
+          <w:lang w:val="en-US"/>
+        </w:rPr>
+        <w:t>Pick a specific day</w:t>
+      </w:r>
+    </w:p>
+    <w:p>
+      <w:pPr>
+        <w:pStyle w:val="ListParagraph"/>
+        <w:numPr>
+          <w:ilvl w:val="0"/>
+          <w:numId w:val="20"/>
+        </w:numPr>
+        <w:rPr>
+          <w:lang w:val="en-US"/>
+        </w:rPr>
+      </w:pPr>
+      <w:r>
+        <w:rPr>
+          <w:lang w:val="en-US"/>
+        </w:rPr>
+        <w:t>View both the predicted and actual consumption</w:t>
+      </w:r>
+    </w:p>
+    <w:p>
+      <w:pPr>
+        <w:pStyle w:val="ListParagraph"/>
+        <w:numPr>
+          <w:ilvl w:val="0"/>
+          <w:numId w:val="20"/>
+        </w:numPr>
+        <w:rPr>
+          <w:lang w:val="en-US"/>
+        </w:rPr>
+      </w:pPr>
+      <w:r>
+        <w:rPr>
+          <w:lang w:val="en-US"/>
+        </w:rPr>
+        <w:t>Identify which parts of the day had unusual consumption</w:t>
+      </w:r>
+    </w:p>
+    <w:p>
+      <w:pPr>
+        <w:rPr>
+          <w:lang w:val="en-US"/>
+        </w:rPr>
+      </w:pPr>
+      <w:r>
+        <w:rPr>
+          <w:lang w:val="en-US"/>
+        </w:rPr>
+        <w:t>For example, a spike in consumption in the evening that significantly exceeds the expected range may indicate unusually high appliance usage or guests.</w:t>
+      </w:r>
+    </w:p>
+    <w:p>
+      <w:pPr>
+        <w:rPr>
+          <w:b/>
+          <w:bCs/>
+          <w:lang w:val="en-US"/>
+        </w:rPr>
+      </w:pPr>
+      <w:r>
+        <w:rPr>
+          <w:b/>
+          <w:bCs/>
+          <w:lang w:val="en-US"/>
+        </w:rPr>
+        <w:t>Example Insight</w:t>
+      </w:r>
+    </w:p>
+    <w:p>
+      <w:pPr>
+        <w:rPr>
+          <w:lang w:val="en-US"/>
+        </w:rPr>
+      </w:pPr>
+      <w:r>
+        <w:rPr>
+          <w:lang w:val="en-US"/>
+        </w:rPr>
+        <w:t>For a randomly selected household from the Adversity group, the model generally predicts daily energy consumption with high accuracy. On most time slots, the predicted and actual usage lines align closely, indicating typical behavior. However, on this day, two clear anomalies are detected at 13:30 and 20:30. During these half-hour intervals, the actual consumption significantly exceeds the predicted values, surpassing the model’s anomaly threshold. These deviations are visually highlighted with yellow boxes, making it easy to spot abnormal consumption periods within an otherwise normal-looking day.</w:t>
+      </w:r>
+      <w:r>
+        <w:rPr>
+          <w:lang w:val="ru-RU"/>
+        </w:rPr>
+        <w:drawing>
+          <wp:inline distT="0" distB="0" distL="0" distR="0" wp14:anchorId="2C51FDCA" wp14:editId="2B80E347">
+            <wp:extent cx="5731510" cy="1609725"/>
+            <wp:effectExtent l="0" t="0" r="2540" b="9525"/>
+            <wp:docPr id="471950849" name="Picture 8" descr="A graph with a line graph&#10;&#10;AI-generated content may be incorrect."/>
+            <wp:cNvGraphicFramePr>
+              <a:graphicFrameLocks xmlns:a="http://schemas.openxmlformats.org/drawingml/2006/main" noChangeAspect="1"/>
+            </wp:cNvGraphicFramePr>
+            <a:graphic xmlns:a="http://schemas.openxmlformats.org/drawingml/2006/main">
+              <a:graphicData uri="http://schemas.openxmlformats.org/drawingml/2006/picture">
+                <pic:pic xmlns:pic="http://schemas.openxmlformats.org/drawingml/2006/picture">
+                  <pic:nvPicPr>
+                    <pic:cNvPr id="471950849" name="Picture 8" descr="A graph with a line graph&#10;&#10;AI-generated content may be incorrect."/>
+                    <pic:cNvPicPr>
+                      <a:picLocks noChangeAspect="1" noChangeArrowheads="1"/>
+                    </pic:cNvPicPr>
+                  </pic:nvPicPr>
+                  <pic:blipFill>
+                    <a:blip r:embed="rId21" cstate="print">
+                      <a:extLst>
+                        <a:ext uri="{28A0092B-C50C-407E-A947-70E740481C1C}">
+                          <a14:useLocalDpi xmlns:a14="http://schemas.microsoft.com/office/drawing/2010/main" val="0"/>
+                        </a:ext>
+                      </a:extLst>
+                    </a:blip>
+                    <a:srcRect/>
+                    <a:stretch>
+                      <a:fillRect/>
+                    </a:stretch>
+                  </pic:blipFill>
+                  <pic:spPr bwMode="auto">
+                    <a:xfrm>
+                      <a:off x="0" y="0"/>
+                      <a:ext cx="5731510" cy="1609725"/>
+                    </a:xfrm>
+                    <a:prstGeom prst="rect">
+                      <a:avLst/>
+                    </a:prstGeom>
+                    <a:noFill/>
+                    <a:ln>
+                      <a:noFill/>
+                    </a:ln>
+                  </pic:spPr>
+                </pic:pic>
+              </a:graphicData>
+            </a:graphic>
+          </wp:inline>
+        </w:drawing>
+      </w:r>
+    </w:p>
+    <w:p>
+      <w:pPr>
+        <w:jc w:val="center"/>
+        <w:rPr>
+          <w:lang w:val="en-US"/>
+        </w:rPr>
+      </w:pPr>
+    </w:p>
+    <w:p>
+      <w:pPr>
+        <w:rPr>
+          <w:lang w:val="en-US"/>
+        </w:rPr>
+      </w:pPr>
+    </w:p>
+    <w:p>
+      <w:pPr>
+        <w:rPr>
+          <w:b/>
+          <w:bCs/>
+          <w:lang w:val="en-US"/>
+        </w:rPr>
+      </w:pPr>
+      <w:r>
+        <w:rPr>
+          <w:b/>
+          <w:bCs/>
+          <w:lang w:val="en-US"/>
+        </w:rPr>
+        <w:t>Benefits</w:t>
+      </w:r>
+    </w:p>
+    <w:p>
+      <w:pPr>
+        <w:rPr>
+          <w:lang w:val="en-US"/>
+        </w:rPr>
+      </w:pPr>
+      <w:r>
+        <w:rPr>
+          <w:lang w:val="en-US"/>
+        </w:rPr>
+        <w:t>This approach provides a data-driven way to:</w:t>
+      </w:r>
+    </w:p>
+    <w:p>
+      <w:pPr>
+        <w:pStyle w:val="ListParagraph"/>
+        <w:numPr>
+          <w:ilvl w:val="0"/>
+          <w:numId w:val="21"/>
+        </w:numPr>
+        <w:rPr>
+          <w:lang w:val="en-US"/>
+        </w:rPr>
+      </w:pPr>
+      <w:r>
+        <w:rPr>
+          <w:lang w:val="en-US"/>
+        </w:rPr>
+        <w:t>Detect behavior changes without human labeling</w:t>
+      </w:r>
+    </w:p>
+    <w:p>
+      <w:pPr>
+        <w:pStyle w:val="ListParagraph"/>
+        <w:numPr>
+          <w:ilvl w:val="0"/>
+          <w:numId w:val="21"/>
+        </w:numPr>
+        <w:rPr>
+          <w:lang w:val="en-US"/>
+        </w:rPr>
+      </w:pPr>
+      <w:r>
+        <w:rPr>
+          <w:lang w:val="en-US"/>
+        </w:rPr>
+        <w:t>Understand energy consumption within social/demographic context</w:t>
+      </w:r>
+    </w:p>
+    <w:p>
+      <w:pPr>
+        <w:pStyle w:val="ListParagraph"/>
+        <w:numPr>
+          <w:ilvl w:val="0"/>
+          <w:numId w:val="21"/>
+        </w:numPr>
+        <w:rPr>
+          <w:lang w:val="en-US"/>
+        </w:rPr>
+      </w:pPr>
+      <w:r>
+        <w:rPr>
+          <w:lang w:val="en-US"/>
+        </w:rPr>
+        <w:lastRenderedPageBreak/>
+        <w:t>Identify inefficiencies or potential technical faults early</w:t>
+      </w:r>
+    </w:p>
+    <w:p>
+      <w:pPr>
+        <w:rPr>
+          <w:lang w:val="en-US"/>
+        </w:rPr>
+      </w:pPr>
+      <w:r>
+        <w:rPr>
+          <w:lang w:val="en-US"/>
+        </w:rPr>
+        <w:t>It can be used by utility companies, researchers, or even consumers to track, analyze, and optimize energy use in a personalized and intelligent manner.</w:t>
+      </w:r>
     </w:p>
     <w:sectPr>
-      <w:footerReference w:type="default" r:id="rId20"/>
+      <w:footerReference w:type="default" r:id="rId22"/>
       <w:pgSz w:w="11906" w:h="16838"/>
       <w:pgMar w:top="1440" w:right="1440" w:bottom="1440" w:left="1440" w:header="708" w:footer="708" w:gutter="0"/>
       <w:cols w:space="708"/>
@@ -4364,6 +4990,119 @@
     </w:lvl>
   </w:abstractNum>
   <w:abstractNum w:abstractNumId="8" w15:restartNumberingAfterBreak="0">
+    <w:nsid w:val="28FD1E66"/>
+    <w:multiLevelType w:val="hybridMultilevel"/>
+    <w:tmpl w:val="E73EBA66"/>
+    <w:lvl w:ilvl="0" w:tplc="04190001">
+      <w:start w:val="1"/>
+      <w:numFmt w:val="bullet"/>
+      <w:lvlText w:val=""/>
+      <w:lvlJc w:val="left"/>
+      <w:pPr>
+        <w:ind w:left="720" w:hanging="360"/>
+      </w:pPr>
+      <w:rPr>
+        <w:rFonts w:ascii="Symbol" w:hAnsi="Symbol" w:hint="default"/>
+      </w:rPr>
+    </w:lvl>
+    <w:lvl w:ilvl="1" w:tplc="04190003" w:tentative="1">
+      <w:start w:val="1"/>
+      <w:numFmt w:val="bullet"/>
+      <w:lvlText w:val="o"/>
+      <w:lvlJc w:val="left"/>
+      <w:pPr>
+        <w:ind w:left="1440" w:hanging="360"/>
+      </w:pPr>
+      <w:rPr>
+        <w:rFonts w:ascii="Courier New" w:hAnsi="Courier New" w:cs="Courier New" w:hint="default"/>
+      </w:rPr>
+    </w:lvl>
+    <w:lvl w:ilvl="2" w:tplc="04190005" w:tentative="1">
+      <w:start w:val="1"/>
+      <w:numFmt w:val="bullet"/>
+      <w:lvlText w:val=""/>
+      <w:lvlJc w:val="left"/>
+      <w:pPr>
+        <w:ind w:left="2160" w:hanging="360"/>
+      </w:pPr>
+      <w:rPr>
+        <w:rFonts w:ascii="Wingdings" w:hAnsi="Wingdings" w:hint="default"/>
+      </w:rPr>
+    </w:lvl>
+    <w:lvl w:ilvl="3" w:tplc="04190001" w:tentative="1">
+      <w:start w:val="1"/>
+      <w:numFmt w:val="bullet"/>
+      <w:lvlText w:val=""/>
+      <w:lvlJc w:val="left"/>
+      <w:pPr>
+        <w:ind w:left="2880" w:hanging="360"/>
+      </w:pPr>
+      <w:rPr>
+        <w:rFonts w:ascii="Symbol" w:hAnsi="Symbol" w:hint="default"/>
+      </w:rPr>
+    </w:lvl>
+    <w:lvl w:ilvl="4" w:tplc="04190003" w:tentative="1">
+      <w:start w:val="1"/>
+      <w:numFmt w:val="bullet"/>
+      <w:lvlText w:val="o"/>
+      <w:lvlJc w:val="left"/>
+      <w:pPr>
+        <w:ind w:left="3600" w:hanging="360"/>
+      </w:pPr>
+      <w:rPr>
+        <w:rFonts w:ascii="Courier New" w:hAnsi="Courier New" w:cs="Courier New" w:hint="default"/>
+      </w:rPr>
+    </w:lvl>
+    <w:lvl w:ilvl="5" w:tplc="04190005" w:tentative="1">
+      <w:start w:val="1"/>
+      <w:numFmt w:val="bullet"/>
+      <w:lvlText w:val=""/>
+      <w:lvlJc w:val="left"/>
+      <w:pPr>
+        <w:ind w:left="4320" w:hanging="360"/>
+      </w:pPr>
+      <w:rPr>
+        <w:rFonts w:ascii="Wingdings" w:hAnsi="Wingdings" w:hint="default"/>
+      </w:rPr>
+    </w:lvl>
+    <w:lvl w:ilvl="6" w:tplc="04190001" w:tentative="1">
+      <w:start w:val="1"/>
+      <w:numFmt w:val="bullet"/>
+      <w:lvlText w:val=""/>
+      <w:lvlJc w:val="left"/>
+      <w:pPr>
+        <w:ind w:left="5040" w:hanging="360"/>
+      </w:pPr>
+      <w:rPr>
+        <w:rFonts w:ascii="Symbol" w:hAnsi="Symbol" w:hint="default"/>
+      </w:rPr>
+    </w:lvl>
+    <w:lvl w:ilvl="7" w:tplc="04190003" w:tentative="1">
+      <w:start w:val="1"/>
+      <w:numFmt w:val="bullet"/>
+      <w:lvlText w:val="o"/>
+      <w:lvlJc w:val="left"/>
+      <w:pPr>
+        <w:ind w:left="5760" w:hanging="360"/>
+      </w:pPr>
+      <w:rPr>
+        <w:rFonts w:ascii="Courier New" w:hAnsi="Courier New" w:cs="Courier New" w:hint="default"/>
+      </w:rPr>
+    </w:lvl>
+    <w:lvl w:ilvl="8" w:tplc="04190005" w:tentative="1">
+      <w:start w:val="1"/>
+      <w:numFmt w:val="bullet"/>
+      <w:lvlText w:val=""/>
+      <w:lvlJc w:val="left"/>
+      <w:pPr>
+        <w:ind w:left="6480" w:hanging="360"/>
+      </w:pPr>
+      <w:rPr>
+        <w:rFonts w:ascii="Wingdings" w:hAnsi="Wingdings" w:hint="default"/>
+      </w:rPr>
+    </w:lvl>
+  </w:abstractNum>
+  <w:abstractNum w:abstractNumId="9" w15:restartNumberingAfterBreak="0">
     <w:nsid w:val="29BD6130"/>
     <w:multiLevelType w:val="multilevel"/>
     <w:tmpl w:val="98F0DD02"/>
@@ -4512,7 +5251,7 @@
       </w:rPr>
     </w:lvl>
   </w:abstractNum>
-  <w:abstractNum w:abstractNumId="9" w15:restartNumberingAfterBreak="0">
+  <w:abstractNum w:abstractNumId="10" w15:restartNumberingAfterBreak="0">
     <w:nsid w:val="2BAB05F6"/>
     <w:multiLevelType w:val="multilevel"/>
     <w:tmpl w:val="C1600ED8"/>
@@ -4661,7 +5400,7 @@
       </w:rPr>
     </w:lvl>
   </w:abstractNum>
-  <w:abstractNum w:abstractNumId="10" w15:restartNumberingAfterBreak="0">
+  <w:abstractNum w:abstractNumId="11" w15:restartNumberingAfterBreak="0">
     <w:nsid w:val="30450FB0"/>
     <w:multiLevelType w:val="multilevel"/>
     <w:tmpl w:val="079075B4"/>
@@ -4810,7 +5549,7 @@
       </w:rPr>
     </w:lvl>
   </w:abstractNum>
-  <w:abstractNum w:abstractNumId="11" w15:restartNumberingAfterBreak="0">
+  <w:abstractNum w:abstractNumId="12" w15:restartNumberingAfterBreak="0">
     <w:nsid w:val="3C2C1276"/>
     <w:multiLevelType w:val="multilevel"/>
     <w:tmpl w:val="D10AF424"/>
@@ -4959,7 +5698,7 @@
       </w:rPr>
     </w:lvl>
   </w:abstractNum>
-  <w:abstractNum w:abstractNumId="12" w15:restartNumberingAfterBreak="0">
+  <w:abstractNum w:abstractNumId="13" w15:restartNumberingAfterBreak="0">
     <w:nsid w:val="425B7083"/>
     <w:multiLevelType w:val="multilevel"/>
     <w:tmpl w:val="5D76FA24"/>
@@ -5108,7 +5847,7 @@
       </w:rPr>
     </w:lvl>
   </w:abstractNum>
-  <w:abstractNum w:abstractNumId="13" w15:restartNumberingAfterBreak="0">
+  <w:abstractNum w:abstractNumId="14" w15:restartNumberingAfterBreak="0">
     <w:nsid w:val="5D636C09"/>
     <w:multiLevelType w:val="multilevel"/>
     <w:tmpl w:val="B1E8B3E8"/>
@@ -5257,7 +5996,120 @@
       </w:rPr>
     </w:lvl>
   </w:abstractNum>
-  <w:abstractNum w:abstractNumId="14" w15:restartNumberingAfterBreak="0">
+  <w:abstractNum w:abstractNumId="15" w15:restartNumberingAfterBreak="0">
+    <w:nsid w:val="5D6F43EF"/>
+    <w:multiLevelType w:val="hybridMultilevel"/>
+    <w:tmpl w:val="BFDABEB2"/>
+    <w:lvl w:ilvl="0" w:tplc="04190001">
+      <w:start w:val="1"/>
+      <w:numFmt w:val="bullet"/>
+      <w:lvlText w:val=""/>
+      <w:lvlJc w:val="left"/>
+      <w:pPr>
+        <w:ind w:left="720" w:hanging="360"/>
+      </w:pPr>
+      <w:rPr>
+        <w:rFonts w:ascii="Symbol" w:hAnsi="Symbol" w:hint="default"/>
+      </w:rPr>
+    </w:lvl>
+    <w:lvl w:ilvl="1" w:tplc="04190003" w:tentative="1">
+      <w:start w:val="1"/>
+      <w:numFmt w:val="bullet"/>
+      <w:lvlText w:val="o"/>
+      <w:lvlJc w:val="left"/>
+      <w:pPr>
+        <w:ind w:left="1440" w:hanging="360"/>
+      </w:pPr>
+      <w:rPr>
+        <w:rFonts w:ascii="Courier New" w:hAnsi="Courier New" w:cs="Courier New" w:hint="default"/>
+      </w:rPr>
+    </w:lvl>
+    <w:lvl w:ilvl="2" w:tplc="04190005" w:tentative="1">
+      <w:start w:val="1"/>
+      <w:numFmt w:val="bullet"/>
+      <w:lvlText w:val=""/>
+      <w:lvlJc w:val="left"/>
+      <w:pPr>
+        <w:ind w:left="2160" w:hanging="360"/>
+      </w:pPr>
+      <w:rPr>
+        <w:rFonts w:ascii="Wingdings" w:hAnsi="Wingdings" w:hint="default"/>
+      </w:rPr>
+    </w:lvl>
+    <w:lvl w:ilvl="3" w:tplc="04190001" w:tentative="1">
+      <w:start w:val="1"/>
+      <w:numFmt w:val="bullet"/>
+      <w:lvlText w:val=""/>
+      <w:lvlJc w:val="left"/>
+      <w:pPr>
+        <w:ind w:left="2880" w:hanging="360"/>
+      </w:pPr>
+      <w:rPr>
+        <w:rFonts w:ascii="Symbol" w:hAnsi="Symbol" w:hint="default"/>
+      </w:rPr>
+    </w:lvl>
+    <w:lvl w:ilvl="4" w:tplc="04190003" w:tentative="1">
+      <w:start w:val="1"/>
+      <w:numFmt w:val="bullet"/>
+      <w:lvlText w:val="o"/>
+      <w:lvlJc w:val="left"/>
+      <w:pPr>
+        <w:ind w:left="3600" w:hanging="360"/>
+      </w:pPr>
+      <w:rPr>
+        <w:rFonts w:ascii="Courier New" w:hAnsi="Courier New" w:cs="Courier New" w:hint="default"/>
+      </w:rPr>
+    </w:lvl>
+    <w:lvl w:ilvl="5" w:tplc="04190005" w:tentative="1">
+      <w:start w:val="1"/>
+      <w:numFmt w:val="bullet"/>
+      <w:lvlText w:val=""/>
+      <w:lvlJc w:val="left"/>
+      <w:pPr>
+        <w:ind w:left="4320" w:hanging="360"/>
+      </w:pPr>
+      <w:rPr>
+        <w:rFonts w:ascii="Wingdings" w:hAnsi="Wingdings" w:hint="default"/>
+      </w:rPr>
+    </w:lvl>
+    <w:lvl w:ilvl="6" w:tplc="04190001" w:tentative="1">
+      <w:start w:val="1"/>
+      <w:numFmt w:val="bullet"/>
+      <w:lvlText w:val=""/>
+      <w:lvlJc w:val="left"/>
+      <w:pPr>
+        <w:ind w:left="5040" w:hanging="360"/>
+      </w:pPr>
+      <w:rPr>
+        <w:rFonts w:ascii="Symbol" w:hAnsi="Symbol" w:hint="default"/>
+      </w:rPr>
+    </w:lvl>
+    <w:lvl w:ilvl="7" w:tplc="04190003" w:tentative="1">
+      <w:start w:val="1"/>
+      <w:numFmt w:val="bullet"/>
+      <w:lvlText w:val="o"/>
+      <w:lvlJc w:val="left"/>
+      <w:pPr>
+        <w:ind w:left="5760" w:hanging="360"/>
+      </w:pPr>
+      <w:rPr>
+        <w:rFonts w:ascii="Courier New" w:hAnsi="Courier New" w:cs="Courier New" w:hint="default"/>
+      </w:rPr>
+    </w:lvl>
+    <w:lvl w:ilvl="8" w:tplc="04190005" w:tentative="1">
+      <w:start w:val="1"/>
+      <w:numFmt w:val="bullet"/>
+      <w:lvlText w:val=""/>
+      <w:lvlJc w:val="left"/>
+      <w:pPr>
+        <w:ind w:left="6480" w:hanging="360"/>
+      </w:pPr>
+      <w:rPr>
+        <w:rFonts w:ascii="Wingdings" w:hAnsi="Wingdings" w:hint="default"/>
+      </w:rPr>
+    </w:lvl>
+  </w:abstractNum>
+  <w:abstractNum w:abstractNumId="16" w15:restartNumberingAfterBreak="0">
     <w:nsid w:val="5F9B79BD"/>
     <w:multiLevelType w:val="multilevel"/>
     <w:tmpl w:val="15B88114"/>
@@ -5406,7 +6258,120 @@
       </w:rPr>
     </w:lvl>
   </w:abstractNum>
-  <w:abstractNum w:abstractNumId="15" w15:restartNumberingAfterBreak="0">
+  <w:abstractNum w:abstractNumId="17" w15:restartNumberingAfterBreak="0">
+    <w:nsid w:val="69220C6F"/>
+    <w:multiLevelType w:val="hybridMultilevel"/>
+    <w:tmpl w:val="82DE18B4"/>
+    <w:lvl w:ilvl="0" w:tplc="04190001">
+      <w:start w:val="1"/>
+      <w:numFmt w:val="bullet"/>
+      <w:lvlText w:val=""/>
+      <w:lvlJc w:val="left"/>
+      <w:pPr>
+        <w:ind w:left="720" w:hanging="360"/>
+      </w:pPr>
+      <w:rPr>
+        <w:rFonts w:ascii="Symbol" w:hAnsi="Symbol" w:hint="default"/>
+      </w:rPr>
+    </w:lvl>
+    <w:lvl w:ilvl="1" w:tplc="04190003" w:tentative="1">
+      <w:start w:val="1"/>
+      <w:numFmt w:val="bullet"/>
+      <w:lvlText w:val="o"/>
+      <w:lvlJc w:val="left"/>
+      <w:pPr>
+        <w:ind w:left="1440" w:hanging="360"/>
+      </w:pPr>
+      <w:rPr>
+        <w:rFonts w:ascii="Courier New" w:hAnsi="Courier New" w:cs="Courier New" w:hint="default"/>
+      </w:rPr>
+    </w:lvl>
+    <w:lvl w:ilvl="2" w:tplc="04190005" w:tentative="1">
+      <w:start w:val="1"/>
+      <w:numFmt w:val="bullet"/>
+      <w:lvlText w:val=""/>
+      <w:lvlJc w:val="left"/>
+      <w:pPr>
+        <w:ind w:left="2160" w:hanging="360"/>
+      </w:pPr>
+      <w:rPr>
+        <w:rFonts w:ascii="Wingdings" w:hAnsi="Wingdings" w:hint="default"/>
+      </w:rPr>
+    </w:lvl>
+    <w:lvl w:ilvl="3" w:tplc="04190001" w:tentative="1">
+      <w:start w:val="1"/>
+      <w:numFmt w:val="bullet"/>
+      <w:lvlText w:val=""/>
+      <w:lvlJc w:val="left"/>
+      <w:pPr>
+        <w:ind w:left="2880" w:hanging="360"/>
+      </w:pPr>
+      <w:rPr>
+        <w:rFonts w:ascii="Symbol" w:hAnsi="Symbol" w:hint="default"/>
+      </w:rPr>
+    </w:lvl>
+    <w:lvl w:ilvl="4" w:tplc="04190003" w:tentative="1">
+      <w:start w:val="1"/>
+      <w:numFmt w:val="bullet"/>
+      <w:lvlText w:val="o"/>
+      <w:lvlJc w:val="left"/>
+      <w:pPr>
+        <w:ind w:left="3600" w:hanging="360"/>
+      </w:pPr>
+      <w:rPr>
+        <w:rFonts w:ascii="Courier New" w:hAnsi="Courier New" w:cs="Courier New" w:hint="default"/>
+      </w:rPr>
+    </w:lvl>
+    <w:lvl w:ilvl="5" w:tplc="04190005" w:tentative="1">
+      <w:start w:val="1"/>
+      <w:numFmt w:val="bullet"/>
+      <w:lvlText w:val=""/>
+      <w:lvlJc w:val="left"/>
+      <w:pPr>
+        <w:ind w:left="4320" w:hanging="360"/>
+      </w:pPr>
+      <w:rPr>
+        <w:rFonts w:ascii="Wingdings" w:hAnsi="Wingdings" w:hint="default"/>
+      </w:rPr>
+    </w:lvl>
+    <w:lvl w:ilvl="6" w:tplc="04190001" w:tentative="1">
+      <w:start w:val="1"/>
+      <w:numFmt w:val="bullet"/>
+      <w:lvlText w:val=""/>
+      <w:lvlJc w:val="left"/>
+      <w:pPr>
+        <w:ind w:left="5040" w:hanging="360"/>
+      </w:pPr>
+      <w:rPr>
+        <w:rFonts w:ascii="Symbol" w:hAnsi="Symbol" w:hint="default"/>
+      </w:rPr>
+    </w:lvl>
+    <w:lvl w:ilvl="7" w:tplc="04190003" w:tentative="1">
+      <w:start w:val="1"/>
+      <w:numFmt w:val="bullet"/>
+      <w:lvlText w:val="o"/>
+      <w:lvlJc w:val="left"/>
+      <w:pPr>
+        <w:ind w:left="5760" w:hanging="360"/>
+      </w:pPr>
+      <w:rPr>
+        <w:rFonts w:ascii="Courier New" w:hAnsi="Courier New" w:cs="Courier New" w:hint="default"/>
+      </w:rPr>
+    </w:lvl>
+    <w:lvl w:ilvl="8" w:tplc="04190005" w:tentative="1">
+      <w:start w:val="1"/>
+      <w:numFmt w:val="bullet"/>
+      <w:lvlText w:val=""/>
+      <w:lvlJc w:val="left"/>
+      <w:pPr>
+        <w:ind w:left="6480" w:hanging="360"/>
+      </w:pPr>
+      <w:rPr>
+        <w:rFonts w:ascii="Wingdings" w:hAnsi="Wingdings" w:hint="default"/>
+      </w:rPr>
+    </w:lvl>
+  </w:abstractNum>
+  <w:abstractNum w:abstractNumId="18" w15:restartNumberingAfterBreak="0">
     <w:nsid w:val="72B42C77"/>
     <w:multiLevelType w:val="multilevel"/>
     <w:tmpl w:val="039E1E62"/>
@@ -5555,7 +6520,7 @@
       </w:rPr>
     </w:lvl>
   </w:abstractNum>
-  <w:abstractNum w:abstractNumId="16" w15:restartNumberingAfterBreak="0">
+  <w:abstractNum w:abstractNumId="19" w15:restartNumberingAfterBreak="0">
     <w:nsid w:val="772D5B92"/>
     <w:multiLevelType w:val="multilevel"/>
     <w:tmpl w:val="6B341E94"/>
@@ -5704,7 +6669,7 @@
       </w:rPr>
     </w:lvl>
   </w:abstractNum>
-  <w:abstractNum w:abstractNumId="17" w15:restartNumberingAfterBreak="0">
+  <w:abstractNum w:abstractNumId="20" w15:restartNumberingAfterBreak="0">
     <w:nsid w:val="7C732827"/>
     <w:multiLevelType w:val="multilevel"/>
     <w:tmpl w:val="2D244BEA"/>
@@ -5854,25 +6819,25 @@
     </w:lvl>
   </w:abstractNum>
   <w:num w:numId="1" w16cid:durableId="1588272465">
-    <w:abstractNumId w:val="17"/>
+    <w:abstractNumId w:val="20"/>
   </w:num>
   <w:num w:numId="2" w16cid:durableId="665785069">
     <w:abstractNumId w:val="7"/>
   </w:num>
   <w:num w:numId="3" w16cid:durableId="516311186">
-    <w:abstractNumId w:val="14"/>
+    <w:abstractNumId w:val="16"/>
   </w:num>
   <w:num w:numId="4" w16cid:durableId="1339040444">
+    <w:abstractNumId w:val="12"/>
+  </w:num>
+  <w:num w:numId="5" w16cid:durableId="1742677011">
+    <w:abstractNumId w:val="10"/>
+  </w:num>
+  <w:num w:numId="6" w16cid:durableId="255599327">
     <w:abstractNumId w:val="11"/>
   </w:num>
-  <w:num w:numId="5" w16cid:durableId="1742677011">
-    <w:abstractNumId w:val="9"/>
-  </w:num>
-  <w:num w:numId="6" w16cid:durableId="255599327">
-    <w:abstractNumId w:val="10"/>
-  </w:num>
   <w:num w:numId="7" w16cid:durableId="1823306467">
-    <w:abstractNumId w:val="12"/>
+    <w:abstractNumId w:val="13"/>
   </w:num>
   <w:num w:numId="8" w16cid:durableId="788164195">
     <w:abstractNumId w:val="5"/>
@@ -5881,16 +6846,16 @@
     <w:abstractNumId w:val="4"/>
   </w:num>
   <w:num w:numId="10" w16cid:durableId="105389577">
-    <w:abstractNumId w:val="15"/>
+    <w:abstractNumId w:val="18"/>
   </w:num>
   <w:num w:numId="11" w16cid:durableId="907882235">
-    <w:abstractNumId w:val="16"/>
+    <w:abstractNumId w:val="19"/>
   </w:num>
   <w:num w:numId="12" w16cid:durableId="1553031990">
     <w:abstractNumId w:val="0"/>
   </w:num>
   <w:num w:numId="13" w16cid:durableId="651176833">
-    <w:abstractNumId w:val="13"/>
+    <w:abstractNumId w:val="14"/>
   </w:num>
   <w:num w:numId="14" w16cid:durableId="388237222">
     <w:abstractNumId w:val="2"/>
@@ -5899,13 +6864,22 @@
     <w:abstractNumId w:val="1"/>
   </w:num>
   <w:num w:numId="16" w16cid:durableId="465271572">
-    <w:abstractNumId w:val="8"/>
+    <w:abstractNumId w:val="9"/>
   </w:num>
   <w:num w:numId="17" w16cid:durableId="3746869">
     <w:abstractNumId w:val="3"/>
   </w:num>
   <w:num w:numId="18" w16cid:durableId="1902330679">
     <w:abstractNumId w:val="6"/>
+  </w:num>
+  <w:num w:numId="19" w16cid:durableId="849832228">
+    <w:abstractNumId w:val="17"/>
+  </w:num>
+  <w:num w:numId="20" w16cid:durableId="2011325000">
+    <w:abstractNumId w:val="8"/>
+  </w:num>
+  <w:num w:numId="21" w16cid:durableId="781804232">
+    <w:abstractNumId w:val="15"/>
   </w:num>
 </w:numbering>
 </file>
@@ -7182,4 +8156,16 @@
     </a:ext>
   </a:extLst>
 </a:theme>
+</file>
+
+<file path=customXml/item1.xml><?xml version="1.0" encoding="utf-8"?>
+<b:Sources xmlns:b="http://schemas.openxmlformats.org/officeDocument/2006/bibliography" xmlns="http://schemas.openxmlformats.org/officeDocument/2006/bibliography" SelectedStyle="\APASixthEditionOfficeOnline.xsl" StyleName="APA" Version="6"/>
+</file>
+
+<file path=customXml/itemProps1.xml><?xml version="1.0" encoding="utf-8"?>
+<ds:datastoreItem xmlns:ds="http://schemas.openxmlformats.org/officeDocument/2006/customXml" ds:itemID="{B27F81E6-2ACD-4183-A321-C0251CC2DAFC}">
+  <ds:schemaRefs>
+    <ds:schemaRef ds:uri="http://schemas.openxmlformats.org/officeDocument/2006/bibliography"/>
+  </ds:schemaRefs>
+</ds:datastoreItem>
 </file>
</xml_diff>